<commit_message>
Agregacion de Autenticacion basica
</commit_message>
<xml_diff>
--- a/Documento_Pruebas.docx
+++ b/Documento_Pruebas.docx
@@ -2039,6 +2039,7 @@
         <w:rPr>
           <w:noProof/>
         </w:rPr>
+        <w:lastRenderedPageBreak/>
         <w:drawing>
           <wp:inline distT="0" distB="0" distL="0" distR="0" wp14:anchorId="7C9F9EA9" wp14:editId="3D4C3DE2">
             <wp:extent cx="2655147" cy="3291840"/>
@@ -2139,8 +2140,6 @@
           <w:lang w:val="es-ES"/>
         </w:rPr>
       </w:pPr>
-      <w:bookmarkStart w:id="0" w:name="_GoBack"/>
-      <w:bookmarkEnd w:id="0"/>
     </w:p>
     <w:p>
       <w:pPr>
@@ -2189,6 +2188,196 @@
           </wp:inline>
         </w:drawing>
       </w:r>
+    </w:p>
+    <w:p>
+      <w:pPr>
+        <w:rPr>
+          <w:rFonts w:ascii="Arial" w:hAnsi="Arial" w:cs="Arial"/>
+          <w:lang w:val="es-ES"/>
+        </w:rPr>
+      </w:pPr>
+    </w:p>
+    <w:p>
+      <w:pPr>
+        <w:rPr>
+          <w:rFonts w:ascii="Arial" w:hAnsi="Arial" w:cs="Arial"/>
+          <w:lang w:val="es-ES"/>
+        </w:rPr>
+      </w:pPr>
+    </w:p>
+    <w:p>
+      <w:pPr>
+        <w:rPr>
+          <w:rFonts w:ascii="Arial" w:hAnsi="Arial" w:cs="Arial"/>
+          <w:lang w:val="es-ES"/>
+        </w:rPr>
+      </w:pPr>
+      <w:r>
+        <w:rPr>
+          <w:rFonts w:ascii="Arial" w:hAnsi="Arial" w:cs="Arial"/>
+          <w:lang w:val="es-ES"/>
+        </w:rPr>
+        <w:t xml:space="preserve">Se </w:t>
+      </w:r>
+      <w:r>
+        <w:rPr>
+          <w:rFonts w:ascii="Arial" w:hAnsi="Arial" w:cs="Arial"/>
+          <w:lang w:val="es-ES"/>
+        </w:rPr>
+        <w:t xml:space="preserve">validan </w:t>
+      </w:r>
+      <w:r>
+        <w:rPr>
+          <w:rFonts w:ascii="Arial" w:hAnsi="Arial" w:cs="Arial"/>
+          <w:lang w:val="es-ES"/>
+        </w:rPr>
+        <w:t xml:space="preserve">los servicios </w:t>
+      </w:r>
+      <w:r>
+        <w:rPr>
+          <w:rFonts w:ascii="Arial" w:hAnsi="Arial" w:cs="Arial"/>
+          <w:lang w:val="es-ES"/>
+        </w:rPr>
+        <w:t>agregando autenticación básica:</w:t>
+      </w:r>
+    </w:p>
+    <w:p>
+      <w:pPr>
+        <w:rPr>
+          <w:rFonts w:ascii="Arial" w:hAnsi="Arial" w:cs="Arial"/>
+          <w:lang w:val="es-ES"/>
+        </w:rPr>
+      </w:pPr>
+      <w:r>
+        <w:rPr>
+          <w:noProof/>
+        </w:rPr>
+        <w:drawing>
+          <wp:inline distT="0" distB="0" distL="0" distR="0" wp14:anchorId="6250FF0D" wp14:editId="24EC7B42">
+            <wp:extent cx="3124863" cy="1919892"/>
+            <wp:effectExtent l="0" t="0" r="0" b="4445"/>
+            <wp:docPr id="10" name="Imagen 10"/>
+            <wp:cNvGraphicFramePr>
+              <a:graphicFrameLocks xmlns:a="http://schemas.openxmlformats.org/drawingml/2006/main" noChangeAspect="1"/>
+            </wp:cNvGraphicFramePr>
+            <a:graphic xmlns:a="http://schemas.openxmlformats.org/drawingml/2006/main">
+              <a:graphicData uri="http://schemas.openxmlformats.org/drawingml/2006/picture">
+                <pic:pic xmlns:pic="http://schemas.openxmlformats.org/drawingml/2006/picture">
+                  <pic:nvPicPr>
+                    <pic:cNvPr id="1" name=""/>
+                    <pic:cNvPicPr/>
+                  </pic:nvPicPr>
+                  <pic:blipFill>
+                    <a:blip r:embed="rId35"/>
+                    <a:stretch>
+                      <a:fillRect/>
+                    </a:stretch>
+                  </pic:blipFill>
+                  <pic:spPr>
+                    <a:xfrm>
+                      <a:off x="0" y="0"/>
+                      <a:ext cx="3140557" cy="1929534"/>
+                    </a:xfrm>
+                    <a:prstGeom prst="rect">
+                      <a:avLst/>
+                    </a:prstGeom>
+                  </pic:spPr>
+                </pic:pic>
+              </a:graphicData>
+            </a:graphic>
+          </wp:inline>
+        </w:drawing>
+      </w:r>
+    </w:p>
+    <w:p>
+      <w:pPr>
+        <w:rPr>
+          <w:rFonts w:ascii="Arial" w:hAnsi="Arial" w:cs="Arial"/>
+          <w:lang w:val="es-ES"/>
+        </w:rPr>
+      </w:pPr>
+      <w:r>
+        <w:rPr>
+          <w:noProof/>
+        </w:rPr>
+        <w:lastRenderedPageBreak/>
+        <w:drawing>
+          <wp:inline distT="0" distB="0" distL="0" distR="0" wp14:anchorId="1BC33574" wp14:editId="57BA5570">
+            <wp:extent cx="2295525" cy="1628775"/>
+            <wp:effectExtent l="0" t="0" r="9525" b="9525"/>
+            <wp:docPr id="22" name="Imagen 22"/>
+            <wp:cNvGraphicFramePr>
+              <a:graphicFrameLocks xmlns:a="http://schemas.openxmlformats.org/drawingml/2006/main" noChangeAspect="1"/>
+            </wp:cNvGraphicFramePr>
+            <a:graphic xmlns:a="http://schemas.openxmlformats.org/drawingml/2006/main">
+              <a:graphicData uri="http://schemas.openxmlformats.org/drawingml/2006/picture">
+                <pic:pic xmlns:pic="http://schemas.openxmlformats.org/drawingml/2006/picture">
+                  <pic:nvPicPr>
+                    <pic:cNvPr id="1" name=""/>
+                    <pic:cNvPicPr/>
+                  </pic:nvPicPr>
+                  <pic:blipFill>
+                    <a:blip r:embed="rId36"/>
+                    <a:stretch>
+                      <a:fillRect/>
+                    </a:stretch>
+                  </pic:blipFill>
+                  <pic:spPr>
+                    <a:xfrm>
+                      <a:off x="0" y="0"/>
+                      <a:ext cx="2295525" cy="1628775"/>
+                    </a:xfrm>
+                    <a:prstGeom prst="rect">
+                      <a:avLst/>
+                    </a:prstGeom>
+                  </pic:spPr>
+                </pic:pic>
+              </a:graphicData>
+            </a:graphic>
+          </wp:inline>
+        </w:drawing>
+      </w:r>
+    </w:p>
+    <w:p>
+      <w:pPr>
+        <w:rPr>
+          <w:rFonts w:ascii="Arial" w:hAnsi="Arial" w:cs="Arial"/>
+          <w:lang w:val="es-ES"/>
+        </w:rPr>
+      </w:pPr>
+    </w:p>
+    <w:p>
+      <w:pPr>
+        <w:rPr>
+          <w:rFonts w:ascii="Arial" w:hAnsi="Arial" w:cs="Arial"/>
+          <w:lang w:val="es-ES"/>
+        </w:rPr>
+      </w:pPr>
+      <w:r>
+        <w:rPr>
+          <w:rFonts w:ascii="Arial" w:hAnsi="Arial" w:cs="Arial"/>
+          <w:lang w:val="es-ES"/>
+        </w:rPr>
+        <w:t>Prueba realizada en este caso con el método de crear producto.</w:t>
+      </w:r>
+      <w:bookmarkStart w:id="0" w:name="_GoBack"/>
+      <w:bookmarkEnd w:id="0"/>
+    </w:p>
+    <w:p>
+      <w:pPr>
+        <w:rPr>
+          <w:rFonts w:ascii="Arial" w:hAnsi="Arial" w:cs="Arial"/>
+          <w:lang w:val="es-ES"/>
+        </w:rPr>
+      </w:pPr>
+    </w:p>
+    <w:p>
+      <w:pPr>
+        <w:rPr>
+          <w:rFonts w:ascii="Arial" w:hAnsi="Arial" w:cs="Arial"/>
+          <w:lang w:val="es-ES"/>
+        </w:rPr>
+      </w:pPr>
     </w:p>
     <w:sectPr>
       <w:pgSz w:w="12240" w:h="15840"/>

</xml_diff>

<commit_message>
Agregación de información en documento pruebas
</commit_message>
<xml_diff>
--- a/Documento_Pruebas.docx
+++ b/Documento_Pruebas.docx
@@ -578,6 +578,7 @@
       <w:pPr>
         <w:rPr>
           <w:rFonts w:ascii="Arial" w:hAnsi="Arial" w:cs="Arial"/>
+          <w:lang w:val="es-ES"/>
         </w:rPr>
       </w:pPr>
       <w:hyperlink r:id="rId10" w:history="1">
@@ -585,10 +586,47 @@
           <w:rPr>
             <w:rStyle w:val="Hipervnculo"/>
             <w:rFonts w:ascii="Arial" w:hAnsi="Arial" w:cs="Arial"/>
+            <w:lang w:val="es-ES"/>
           </w:rPr>
           <w:t>http://localhost:8084/producto/{idProducto}</w:t>
         </w:r>
       </w:hyperlink>
+    </w:p>
+    <w:p>
+      <w:pPr>
+        <w:rPr>
+          <w:rFonts w:ascii="Arial" w:hAnsi="Arial" w:cs="Arial"/>
+          <w:lang w:val="es-ES"/>
+        </w:rPr>
+      </w:pPr>
+      <w:r>
+        <w:rPr>
+          <w:rFonts w:ascii="Arial" w:hAnsi="Arial" w:cs="Arial"/>
+          <w:lang w:val="es-ES"/>
+        </w:rPr>
+        <w:t xml:space="preserve">Se </w:t>
+      </w:r>
+      <w:r>
+        <w:rPr>
+          <w:rFonts w:ascii="Arial" w:hAnsi="Arial" w:cs="Arial"/>
+          <w:lang w:val="es-ES"/>
+        </w:rPr>
+        <w:t xml:space="preserve">realiza la </w:t>
+      </w:r>
+      <w:r>
+        <w:rPr>
+          <w:rFonts w:ascii="Arial" w:hAnsi="Arial" w:cs="Arial"/>
+          <w:lang w:val="es-ES"/>
+        </w:rPr>
+        <w:t xml:space="preserve">consulta </w:t>
+      </w:r>
+      <w:r>
+        <w:rPr>
+          <w:rFonts w:ascii="Arial" w:hAnsi="Arial" w:cs="Arial"/>
+          <w:lang w:val="es-ES"/>
+        </w:rPr>
+        <w:t>con el ID del producto.</w:t>
+      </w:r>
     </w:p>
     <w:p>
       <w:pPr>
@@ -784,95 +822,81 @@
           <w:lang w:val="es-ES"/>
         </w:rPr>
       </w:pPr>
-    </w:p>
-    <w:p>
-      <w:pPr>
-        <w:rPr>
-          <w:rFonts w:ascii="Arial" w:hAnsi="Arial" w:cs="Arial"/>
-          <w:lang w:val="es-ES"/>
-        </w:rPr>
-      </w:pPr>
-    </w:p>
-    <w:p>
-      <w:pPr>
-        <w:pStyle w:val="Prrafodelista"/>
-        <w:numPr>
-          <w:ilvl w:val="0"/>
-          <w:numId w:val="2"/>
-        </w:numPr>
-        <w:rPr>
-          <w:rFonts w:ascii="Arial" w:hAnsi="Arial" w:cs="Arial"/>
-        </w:rPr>
-      </w:pPr>
-      <w:r>
-        <w:rPr>
-          <w:rFonts w:ascii="Arial" w:hAnsi="Arial" w:cs="Arial"/>
-        </w:rPr>
-        <w:t>Endpoint P</w:t>
-      </w:r>
-      <w:r>
-        <w:rPr>
-          <w:rFonts w:ascii="Arial" w:hAnsi="Arial" w:cs="Arial"/>
-        </w:rPr>
-        <w:t xml:space="preserve">ost </w:t>
+      <w:r>
+        <w:rPr>
+          <w:rFonts w:ascii="Arial" w:hAnsi="Arial" w:cs="Arial"/>
+          <w:lang w:val="es-ES"/>
+        </w:rPr>
+        <w:t xml:space="preserve">En caso de consultarse un </w:t>
+      </w:r>
+      <w:r>
+        <w:rPr>
+          <w:rFonts w:ascii="Arial" w:hAnsi="Arial" w:cs="Arial"/>
+          <w:lang w:val="es-ES"/>
+        </w:rPr>
+        <w:t>ID que no existe, nos genera la siguiente respuesta</w:t>
+      </w:r>
+      <w:r>
+        <w:rPr>
+          <w:rFonts w:ascii="Arial" w:hAnsi="Arial" w:cs="Arial"/>
+          <w:lang w:val="es-ES"/>
+        </w:rPr>
+        <w:t xml:space="preserve"> en </w:t>
       </w:r>
       <w:proofErr w:type="spellStart"/>
       <w:r>
         <w:rPr>
           <w:rFonts w:ascii="Arial" w:hAnsi="Arial" w:cs="Arial"/>
-        </w:rPr>
-        <w:t>Crear</w:t>
+          <w:lang w:val="es-ES"/>
+        </w:rPr>
+        <w:t>logs</w:t>
       </w:r>
       <w:proofErr w:type="spellEnd"/>
       <w:r>
         <w:rPr>
           <w:rFonts w:ascii="Arial" w:hAnsi="Arial" w:cs="Arial"/>
-        </w:rPr>
-        <w:t>/</w:t>
+          <w:lang w:val="es-ES"/>
+        </w:rPr>
+        <w:t xml:space="preserve">, no retorna </w:t>
       </w:r>
       <w:proofErr w:type="spellStart"/>
       <w:r>
         <w:rPr>
           <w:rFonts w:ascii="Arial" w:hAnsi="Arial" w:cs="Arial"/>
-        </w:rPr>
-        <w:t>Actualizar</w:t>
+          <w:lang w:val="es-ES"/>
+        </w:rPr>
+        <w:t>Json</w:t>
       </w:r>
       <w:proofErr w:type="spellEnd"/>
       <w:r>
         <w:rPr>
           <w:rFonts w:ascii="Arial" w:hAnsi="Arial" w:cs="Arial"/>
-        </w:rPr>
-        <w:t xml:space="preserve"> </w:t>
-      </w:r>
-      <w:proofErr w:type="spellStart"/>
-      <w:r>
-        <w:rPr>
-          <w:rFonts w:ascii="Arial" w:hAnsi="Arial" w:cs="Arial"/>
-        </w:rPr>
-        <w:t>Producto</w:t>
-      </w:r>
-      <w:proofErr w:type="spellEnd"/>
-    </w:p>
-    <w:p>
-      <w:pPr>
-        <w:rPr>
-          <w:rFonts w:ascii="Arial" w:hAnsi="Arial" w:cs="Arial"/>
-        </w:rPr>
-      </w:pPr>
-      <w:hyperlink r:id="rId13" w:history="1">
-        <w:r>
-          <w:rPr>
-            <w:rStyle w:val="Hipervnculo"/>
-            <w:rFonts w:ascii="Arial" w:hAnsi="Arial" w:cs="Arial"/>
-          </w:rPr>
-          <w:t>http://localhost:8084/producto/almacenar</w:t>
-        </w:r>
-      </w:hyperlink>
-    </w:p>
-    <w:p>
-      <w:pPr>
-        <w:rPr>
-          <w:rFonts w:ascii="Arial" w:hAnsi="Arial" w:cs="Arial"/>
+          <w:lang w:val="es-ES"/>
+        </w:rPr>
+        <w:t>.</w:t>
+      </w:r>
+    </w:p>
+    <w:p>
+      <w:pPr>
+        <w:rPr>
+          <w:rFonts w:ascii="Arial" w:hAnsi="Arial" w:cs="Arial"/>
+          <w:lang w:val="es-ES"/>
+        </w:rPr>
+      </w:pPr>
+    </w:p>
+    <w:p>
+      <w:pPr>
+        <w:rPr>
+          <w:rFonts w:ascii="Arial" w:hAnsi="Arial" w:cs="Arial"/>
+          <w:lang w:val="es-ES"/>
+        </w:rPr>
+      </w:pPr>
+    </w:p>
+    <w:p>
+      <w:pPr>
+        <w:rPr>
+          <w:rFonts w:ascii="Arial" w:hAnsi="Arial" w:cs="Arial"/>
+          <w:lang w:val="es-ES"/>
         </w:rPr>
       </w:pPr>
       <w:r>
@@ -881,10 +905,10 @@
         </w:rPr>
         <w:lastRenderedPageBreak/>
         <w:drawing>
-          <wp:inline distT="0" distB="0" distL="0" distR="0" wp14:anchorId="1276EA85" wp14:editId="770FB9BE">
-            <wp:extent cx="2926478" cy="3228975"/>
+          <wp:inline distT="0" distB="0" distL="0" distR="0" wp14:anchorId="55F28CF0" wp14:editId="3D5082E5">
+            <wp:extent cx="5612130" cy="465455"/>
             <wp:effectExtent l="0" t="0" r="7620" b="0"/>
-            <wp:docPr id="6" name="Imagen 6"/>
+            <wp:docPr id="28" name="Imagen 28"/>
             <wp:cNvGraphicFramePr>
               <a:graphicFrameLocks xmlns:a="http://schemas.openxmlformats.org/drawingml/2006/main" noChangeAspect="1"/>
             </wp:cNvGraphicFramePr>
@@ -896,7 +920,7 @@
                     <pic:cNvPicPr/>
                   </pic:nvPicPr>
                   <pic:blipFill>
-                    <a:blip r:embed="rId14"/>
+                    <a:blip r:embed="rId13"/>
                     <a:stretch>
                       <a:fillRect/>
                     </a:stretch>
@@ -904,7 +928,7 @@
                   <pic:spPr>
                     <a:xfrm>
                       <a:off x="0" y="0"/>
-                      <a:ext cx="2932909" cy="3236071"/>
+                      <a:ext cx="5612130" cy="465455"/>
                     </a:xfrm>
                     <a:prstGeom prst="rect">
                       <a:avLst/>
@@ -921,8 +945,174 @@
       <w:pPr>
         <w:rPr>
           <w:rFonts w:ascii="Arial" w:hAnsi="Arial" w:cs="Arial"/>
-        </w:rPr>
-      </w:pPr>
+          <w:lang w:val="es-ES"/>
+        </w:rPr>
+      </w:pPr>
+    </w:p>
+    <w:p>
+      <w:pPr>
+        <w:rPr>
+          <w:rFonts w:ascii="Arial" w:hAnsi="Arial" w:cs="Arial"/>
+          <w:lang w:val="es-ES"/>
+        </w:rPr>
+      </w:pPr>
+    </w:p>
+    <w:p>
+      <w:pPr>
+        <w:pStyle w:val="Prrafodelista"/>
+        <w:numPr>
+          <w:ilvl w:val="0"/>
+          <w:numId w:val="2"/>
+        </w:numPr>
+        <w:rPr>
+          <w:rFonts w:ascii="Arial" w:hAnsi="Arial" w:cs="Arial"/>
+        </w:rPr>
+      </w:pPr>
+      <w:r>
+        <w:rPr>
+          <w:rFonts w:ascii="Arial" w:hAnsi="Arial" w:cs="Arial"/>
+        </w:rPr>
+        <w:t>Endpoint P</w:t>
+      </w:r>
+      <w:r>
+        <w:rPr>
+          <w:rFonts w:ascii="Arial" w:hAnsi="Arial" w:cs="Arial"/>
+        </w:rPr>
+        <w:t xml:space="preserve">ost </w:t>
+      </w:r>
+      <w:proofErr w:type="spellStart"/>
+      <w:r>
+        <w:rPr>
+          <w:rFonts w:ascii="Arial" w:hAnsi="Arial" w:cs="Arial"/>
+        </w:rPr>
+        <w:t>Crear</w:t>
+      </w:r>
+      <w:proofErr w:type="spellEnd"/>
+      <w:r>
+        <w:rPr>
+          <w:rFonts w:ascii="Arial" w:hAnsi="Arial" w:cs="Arial"/>
+        </w:rPr>
+        <w:t>/</w:t>
+      </w:r>
+      <w:proofErr w:type="spellStart"/>
+      <w:r>
+        <w:rPr>
+          <w:rFonts w:ascii="Arial" w:hAnsi="Arial" w:cs="Arial"/>
+        </w:rPr>
+        <w:t>Actualizar</w:t>
+      </w:r>
+      <w:proofErr w:type="spellEnd"/>
+      <w:r>
+        <w:rPr>
+          <w:rFonts w:ascii="Arial" w:hAnsi="Arial" w:cs="Arial"/>
+        </w:rPr>
+        <w:t xml:space="preserve"> </w:t>
+      </w:r>
+      <w:proofErr w:type="spellStart"/>
+      <w:r>
+        <w:rPr>
+          <w:rFonts w:ascii="Arial" w:hAnsi="Arial" w:cs="Arial"/>
+        </w:rPr>
+        <w:t>Producto</w:t>
+      </w:r>
+      <w:proofErr w:type="spellEnd"/>
+    </w:p>
+    <w:p>
+      <w:pPr>
+        <w:rPr>
+          <w:rStyle w:val="Hipervnculo"/>
+          <w:rFonts w:ascii="Arial" w:hAnsi="Arial" w:cs="Arial"/>
+        </w:rPr>
+      </w:pPr>
+      <w:hyperlink r:id="rId14" w:history="1">
+        <w:r>
+          <w:rPr>
+            <w:rStyle w:val="Hipervnculo"/>
+            <w:rFonts w:ascii="Arial" w:hAnsi="Arial" w:cs="Arial"/>
+          </w:rPr>
+          <w:t>http://localhost:8084/producto/almacenar</w:t>
+        </w:r>
+      </w:hyperlink>
+    </w:p>
+    <w:p>
+      <w:pPr>
+        <w:rPr>
+          <w:rFonts w:ascii="Arial" w:hAnsi="Arial" w:cs="Arial"/>
+          <w:lang w:val="es-ES"/>
+        </w:rPr>
+      </w:pPr>
+      <w:r>
+        <w:rPr>
+          <w:rFonts w:ascii="Arial" w:hAnsi="Arial" w:cs="Arial"/>
+          <w:lang w:val="es-ES"/>
+        </w:rPr>
+        <w:t xml:space="preserve">Se </w:t>
+      </w:r>
+      <w:r>
+        <w:rPr>
+          <w:rFonts w:ascii="Arial" w:hAnsi="Arial" w:cs="Arial"/>
+          <w:lang w:val="es-ES"/>
+        </w:rPr>
+        <w:t xml:space="preserve">realiza la </w:t>
+      </w:r>
+      <w:r>
+        <w:rPr>
+          <w:rFonts w:ascii="Arial" w:hAnsi="Arial" w:cs="Arial"/>
+          <w:lang w:val="es-ES"/>
+        </w:rPr>
+        <w:t>creación</w:t>
+      </w:r>
+      <w:r>
+        <w:rPr>
+          <w:rFonts w:ascii="Arial" w:hAnsi="Arial" w:cs="Arial"/>
+          <w:lang w:val="es-ES"/>
+        </w:rPr>
+        <w:t xml:space="preserve"> </w:t>
+      </w:r>
+      <w:r>
+        <w:rPr>
+          <w:rFonts w:ascii="Arial" w:hAnsi="Arial" w:cs="Arial"/>
+          <w:lang w:val="es-ES"/>
+        </w:rPr>
+        <w:t xml:space="preserve">con </w:t>
+      </w:r>
+      <w:r>
+        <w:rPr>
+          <w:rFonts w:ascii="Arial" w:hAnsi="Arial" w:cs="Arial"/>
+          <w:lang w:val="es-ES"/>
+        </w:rPr>
+        <w:t xml:space="preserve">la información </w:t>
+      </w:r>
+      <w:r>
+        <w:rPr>
+          <w:rFonts w:ascii="Arial" w:hAnsi="Arial" w:cs="Arial"/>
+          <w:lang w:val="es-ES"/>
+        </w:rPr>
+        <w:t>del producto</w:t>
+      </w:r>
+      <w:r>
+        <w:rPr>
+          <w:rFonts w:ascii="Arial" w:hAnsi="Arial" w:cs="Arial"/>
+          <w:lang w:val="es-ES"/>
+        </w:rPr>
+        <w:t xml:space="preserve"> en estructura </w:t>
+      </w:r>
+      <w:proofErr w:type="spellStart"/>
+      <w:r>
+        <w:rPr>
+          <w:rFonts w:ascii="Arial" w:hAnsi="Arial" w:cs="Arial"/>
+          <w:lang w:val="es-ES"/>
+        </w:rPr>
+        <w:t>Json</w:t>
+      </w:r>
+      <w:proofErr w:type="spellEnd"/>
+      <w:r>
+        <w:rPr>
+          <w:rFonts w:ascii="Arial" w:hAnsi="Arial" w:cs="Arial"/>
+          <w:lang w:val="es-ES"/>
+        </w:rPr>
+        <w:t>.</w:t>
+      </w:r>
     </w:p>
     <w:p>
       <w:pPr>
@@ -935,10 +1125,10 @@
           <w:noProof/>
         </w:rPr>
         <w:drawing>
-          <wp:inline distT="0" distB="0" distL="0" distR="0" wp14:anchorId="79188DCD" wp14:editId="1A989605">
-            <wp:extent cx="5612130" cy="748030"/>
+          <wp:inline distT="0" distB="0" distL="0" distR="0" wp14:anchorId="1276EA85" wp14:editId="770FB9BE">
+            <wp:extent cx="2926478" cy="3228975"/>
             <wp:effectExtent l="0" t="0" r="7620" b="0"/>
-            <wp:docPr id="7" name="Imagen 7"/>
+            <wp:docPr id="6" name="Imagen 6"/>
             <wp:cNvGraphicFramePr>
               <a:graphicFrameLocks xmlns:a="http://schemas.openxmlformats.org/drawingml/2006/main" noChangeAspect="1"/>
             </wp:cNvGraphicFramePr>
@@ -958,7 +1148,7 @@
                   <pic:spPr>
                     <a:xfrm>
                       <a:off x="0" y="0"/>
-                      <a:ext cx="5612130" cy="748030"/>
+                      <a:ext cx="2932909" cy="3236071"/>
                     </a:xfrm>
                     <a:prstGeom prst="rect">
                       <a:avLst/>
@@ -982,38 +1172,6 @@
       <w:pPr>
         <w:rPr>
           <w:rFonts w:ascii="Arial" w:hAnsi="Arial" w:cs="Arial"/>
-          <w:lang w:val="es-ES"/>
-        </w:rPr>
-      </w:pPr>
-      <w:r>
-        <w:rPr>
-          <w:rFonts w:ascii="Arial" w:hAnsi="Arial" w:cs="Arial"/>
-          <w:lang w:val="es-ES"/>
-        </w:rPr>
-        <w:t xml:space="preserve">Se verifica en </w:t>
-      </w:r>
-      <w:proofErr w:type="gramStart"/>
-      <w:r>
-        <w:rPr>
-          <w:rFonts w:ascii="Arial" w:hAnsi="Arial" w:cs="Arial"/>
-          <w:lang w:val="es-ES"/>
-        </w:rPr>
-        <w:t>la BD</w:t>
-      </w:r>
-      <w:proofErr w:type="gramEnd"/>
-      <w:r>
-        <w:rPr>
-          <w:rFonts w:ascii="Arial" w:hAnsi="Arial" w:cs="Arial"/>
-          <w:lang w:val="es-ES"/>
-        </w:rPr>
-        <w:t>.</w:t>
-      </w:r>
-    </w:p>
-    <w:p>
-      <w:pPr>
-        <w:rPr>
-          <w:rFonts w:ascii="Arial" w:hAnsi="Arial" w:cs="Arial"/>
-          <w:lang w:val="es-ES"/>
         </w:rPr>
       </w:pPr>
       <w:r>
@@ -1021,10 +1179,10 @@
           <w:noProof/>
         </w:rPr>
         <w:drawing>
-          <wp:inline distT="0" distB="0" distL="0" distR="0" wp14:anchorId="18F5539F" wp14:editId="74059238">
-            <wp:extent cx="2314575" cy="1343025"/>
-            <wp:effectExtent l="0" t="0" r="9525" b="9525"/>
-            <wp:docPr id="8" name="Imagen 8"/>
+          <wp:inline distT="0" distB="0" distL="0" distR="0" wp14:anchorId="79188DCD" wp14:editId="1A989605">
+            <wp:extent cx="5612130" cy="748030"/>
+            <wp:effectExtent l="0" t="0" r="7620" b="0"/>
+            <wp:docPr id="7" name="Imagen 7"/>
             <wp:cNvGraphicFramePr>
               <a:graphicFrameLocks xmlns:a="http://schemas.openxmlformats.org/drawingml/2006/main" noChangeAspect="1"/>
             </wp:cNvGraphicFramePr>
@@ -1044,6 +1202,93 @@
                   <pic:spPr>
                     <a:xfrm>
                       <a:off x="0" y="0"/>
+                      <a:ext cx="5612130" cy="748030"/>
+                    </a:xfrm>
+                    <a:prstGeom prst="rect">
+                      <a:avLst/>
+                    </a:prstGeom>
+                  </pic:spPr>
+                </pic:pic>
+              </a:graphicData>
+            </a:graphic>
+          </wp:inline>
+        </w:drawing>
+      </w:r>
+    </w:p>
+    <w:p>
+      <w:pPr>
+        <w:rPr>
+          <w:rFonts w:ascii="Arial" w:hAnsi="Arial" w:cs="Arial"/>
+        </w:rPr>
+      </w:pPr>
+    </w:p>
+    <w:p>
+      <w:pPr>
+        <w:rPr>
+          <w:rFonts w:ascii="Arial" w:hAnsi="Arial" w:cs="Arial"/>
+          <w:lang w:val="es-ES"/>
+        </w:rPr>
+      </w:pPr>
+      <w:r>
+        <w:rPr>
+          <w:rFonts w:ascii="Arial" w:hAnsi="Arial" w:cs="Arial"/>
+          <w:lang w:val="es-ES"/>
+        </w:rPr>
+        <w:t xml:space="preserve">Se verifica en </w:t>
+      </w:r>
+      <w:proofErr w:type="gramStart"/>
+      <w:r>
+        <w:rPr>
+          <w:rFonts w:ascii="Arial" w:hAnsi="Arial" w:cs="Arial"/>
+          <w:lang w:val="es-ES"/>
+        </w:rPr>
+        <w:t>la BD</w:t>
+      </w:r>
+      <w:proofErr w:type="gramEnd"/>
+      <w:r>
+        <w:rPr>
+          <w:rFonts w:ascii="Arial" w:hAnsi="Arial" w:cs="Arial"/>
+          <w:lang w:val="es-ES"/>
+        </w:rPr>
+        <w:t>.</w:t>
+      </w:r>
+    </w:p>
+    <w:p>
+      <w:pPr>
+        <w:rPr>
+          <w:rFonts w:ascii="Arial" w:hAnsi="Arial" w:cs="Arial"/>
+          <w:lang w:val="es-ES"/>
+        </w:rPr>
+      </w:pPr>
+      <w:r>
+        <w:rPr>
+          <w:noProof/>
+        </w:rPr>
+        <w:lastRenderedPageBreak/>
+        <w:drawing>
+          <wp:inline distT="0" distB="0" distL="0" distR="0" wp14:anchorId="18F5539F" wp14:editId="74059238">
+            <wp:extent cx="2314575" cy="1343025"/>
+            <wp:effectExtent l="0" t="0" r="9525" b="9525"/>
+            <wp:docPr id="8" name="Imagen 8"/>
+            <wp:cNvGraphicFramePr>
+              <a:graphicFrameLocks xmlns:a="http://schemas.openxmlformats.org/drawingml/2006/main" noChangeAspect="1"/>
+            </wp:cNvGraphicFramePr>
+            <a:graphic xmlns:a="http://schemas.openxmlformats.org/drawingml/2006/main">
+              <a:graphicData uri="http://schemas.openxmlformats.org/drawingml/2006/picture">
+                <pic:pic xmlns:pic="http://schemas.openxmlformats.org/drawingml/2006/picture">
+                  <pic:nvPicPr>
+                    <pic:cNvPr id="1" name=""/>
+                    <pic:cNvPicPr/>
+                  </pic:nvPicPr>
+                  <pic:blipFill>
+                    <a:blip r:embed="rId17"/>
+                    <a:stretch>
+                      <a:fillRect/>
+                    </a:stretch>
+                  </pic:blipFill>
+                  <pic:spPr>
+                    <a:xfrm>
+                      <a:off x="0" y="0"/>
                       <a:ext cx="2314575" cy="1343025"/>
                     </a:xfrm>
                     <a:prstGeom prst="rect">
@@ -1064,93 +1309,30 @@
           <w:lang w:val="es-ES"/>
         </w:rPr>
       </w:pPr>
-    </w:p>
-    <w:p>
-      <w:pPr>
-        <w:rPr>
-          <w:rFonts w:ascii="Arial" w:hAnsi="Arial" w:cs="Arial"/>
-          <w:lang w:val="es-ES"/>
-        </w:rPr>
-      </w:pPr>
-    </w:p>
-    <w:p>
-      <w:pPr>
-        <w:pStyle w:val="Prrafodelista"/>
-        <w:numPr>
-          <w:ilvl w:val="0"/>
-          <w:numId w:val="2"/>
-        </w:numPr>
-        <w:rPr>
-          <w:rFonts w:ascii="Arial" w:hAnsi="Arial" w:cs="Arial"/>
-        </w:rPr>
-      </w:pPr>
-      <w:r>
-        <w:rPr>
-          <w:rFonts w:ascii="Arial" w:hAnsi="Arial" w:cs="Arial"/>
-        </w:rPr>
-        <w:t>E</w:t>
-      </w:r>
-      <w:r>
-        <w:rPr>
-          <w:rFonts w:ascii="Arial" w:hAnsi="Arial" w:cs="Arial"/>
-        </w:rPr>
-        <w:t xml:space="preserve">ndpoint Get </w:t>
-      </w:r>
-      <w:proofErr w:type="spellStart"/>
-      <w:r>
-        <w:rPr>
-          <w:rFonts w:ascii="Arial" w:hAnsi="Arial" w:cs="Arial"/>
-        </w:rPr>
-        <w:t>Eliminar</w:t>
-      </w:r>
-      <w:proofErr w:type="spellEnd"/>
-      <w:r>
-        <w:rPr>
-          <w:rFonts w:ascii="Arial" w:hAnsi="Arial" w:cs="Arial"/>
-        </w:rPr>
-        <w:t xml:space="preserve"> </w:t>
-      </w:r>
-      <w:proofErr w:type="spellStart"/>
-      <w:r>
-        <w:rPr>
-          <w:rFonts w:ascii="Arial" w:hAnsi="Arial" w:cs="Arial"/>
-        </w:rPr>
-        <w:t>Producto</w:t>
-      </w:r>
-      <w:proofErr w:type="spellEnd"/>
-    </w:p>
-    <w:p>
-      <w:pPr>
-        <w:rPr>
-          <w:rFonts w:ascii="Arial" w:hAnsi="Arial" w:cs="Arial"/>
-        </w:rPr>
-      </w:pPr>
-      <w:hyperlink r:id="rId17" w:history="1">
-        <w:r>
-          <w:rPr>
-            <w:rStyle w:val="Hipervnculo"/>
-            <w:rFonts w:ascii="Arial" w:hAnsi="Arial" w:cs="Arial"/>
-          </w:rPr>
-          <w:t>http://localhost:8084/producto/eliminar/{idProducto}</w:t>
-        </w:r>
-      </w:hyperlink>
-    </w:p>
-    <w:p>
-      <w:pPr>
-        <w:rPr>
-          <w:rFonts w:ascii="Arial" w:hAnsi="Arial" w:cs="Arial"/>
+      <w:r>
+        <w:rPr>
+          <w:rFonts w:ascii="Arial" w:hAnsi="Arial" w:cs="Arial"/>
+          <w:lang w:val="es-ES"/>
+        </w:rPr>
+        <w:t>En caso de encontrar que el ID ya existe, realiza actualización de la información asociada al ID enviado.</w:t>
+      </w:r>
+    </w:p>
+    <w:p>
+      <w:pPr>
+        <w:rPr>
+          <w:rFonts w:ascii="Arial" w:hAnsi="Arial" w:cs="Arial"/>
+          <w:lang w:val="es-ES"/>
         </w:rPr>
       </w:pPr>
       <w:r>
         <w:rPr>
           <w:noProof/>
         </w:rPr>
-        <w:lastRenderedPageBreak/>
         <w:drawing>
-          <wp:inline distT="0" distB="0" distL="0" distR="0" wp14:anchorId="4B0471F8" wp14:editId="512CBEAD">
-            <wp:extent cx="2314575" cy="1371600"/>
-            <wp:effectExtent l="0" t="0" r="9525" b="0"/>
-            <wp:docPr id="11" name="Imagen 11"/>
+          <wp:inline distT="0" distB="0" distL="0" distR="0" wp14:anchorId="6E08EB8D" wp14:editId="46D6FEE8">
+            <wp:extent cx="1916265" cy="1947827"/>
+            <wp:effectExtent l="0" t="0" r="8255" b="0"/>
+            <wp:docPr id="32" name="Imagen 32"/>
             <wp:cNvGraphicFramePr>
               <a:graphicFrameLocks xmlns:a="http://schemas.openxmlformats.org/drawingml/2006/main" noChangeAspect="1"/>
             </wp:cNvGraphicFramePr>
@@ -1170,7 +1352,7 @@
                   <pic:spPr>
                     <a:xfrm>
                       <a:off x="0" y="0"/>
-                      <a:ext cx="2314575" cy="1371600"/>
+                      <a:ext cx="1929349" cy="1961127"/>
                     </a:xfrm>
                     <a:prstGeom prst="rect">
                       <a:avLst/>
@@ -1187,13 +1369,15 @@
       <w:pPr>
         <w:rPr>
           <w:rFonts w:ascii="Arial" w:hAnsi="Arial" w:cs="Arial"/>
-        </w:rPr>
-      </w:pPr>
-    </w:p>
-    <w:p>
-      <w:pPr>
-        <w:rPr>
-          <w:rFonts w:ascii="Arial" w:hAnsi="Arial" w:cs="Arial"/>
+          <w:lang w:val="es-ES"/>
+        </w:rPr>
+      </w:pPr>
+    </w:p>
+    <w:p>
+      <w:pPr>
+        <w:rPr>
+          <w:rFonts w:ascii="Arial" w:hAnsi="Arial" w:cs="Arial"/>
+          <w:lang w:val="es-ES"/>
         </w:rPr>
       </w:pPr>
       <w:r>
@@ -1201,10 +1385,10 @@
           <w:noProof/>
         </w:rPr>
         <w:drawing>
-          <wp:inline distT="0" distB="0" distL="0" distR="0" wp14:anchorId="0241F9FD" wp14:editId="3820153C">
-            <wp:extent cx="3255125" cy="3171825"/>
-            <wp:effectExtent l="0" t="0" r="2540" b="0"/>
-            <wp:docPr id="9" name="Imagen 9"/>
+          <wp:inline distT="0" distB="0" distL="0" distR="0" wp14:anchorId="4B40ADE2" wp14:editId="44605ECC">
+            <wp:extent cx="5612130" cy="594995"/>
+            <wp:effectExtent l="0" t="0" r="7620" b="0"/>
+            <wp:docPr id="33" name="Imagen 33"/>
             <wp:cNvGraphicFramePr>
               <a:graphicFrameLocks xmlns:a="http://schemas.openxmlformats.org/drawingml/2006/main" noChangeAspect="1"/>
             </wp:cNvGraphicFramePr>
@@ -1224,7 +1408,7 @@
                   <pic:spPr>
                     <a:xfrm>
                       <a:off x="0" y="0"/>
-                      <a:ext cx="3269342" cy="3185678"/>
+                      <a:ext cx="5612130" cy="594995"/>
                     </a:xfrm>
                     <a:prstGeom prst="rect">
                       <a:avLst/>
@@ -1241,8 +1425,87 @@
       <w:pPr>
         <w:rPr>
           <w:rFonts w:ascii="Arial" w:hAnsi="Arial" w:cs="Arial"/>
-        </w:rPr>
-      </w:pPr>
+          <w:lang w:val="es-ES"/>
+        </w:rPr>
+      </w:pPr>
+    </w:p>
+    <w:p>
+      <w:pPr>
+        <w:rPr>
+          <w:rFonts w:ascii="Arial" w:hAnsi="Arial" w:cs="Arial"/>
+          <w:lang w:val="es-ES"/>
+        </w:rPr>
+      </w:pPr>
+    </w:p>
+    <w:p>
+      <w:pPr>
+        <w:rPr>
+          <w:rFonts w:ascii="Arial" w:hAnsi="Arial" w:cs="Arial"/>
+          <w:lang w:val="es-ES"/>
+        </w:rPr>
+      </w:pPr>
+    </w:p>
+    <w:p>
+      <w:pPr>
+        <w:pStyle w:val="Prrafodelista"/>
+        <w:numPr>
+          <w:ilvl w:val="0"/>
+          <w:numId w:val="2"/>
+        </w:numPr>
+        <w:rPr>
+          <w:rFonts w:ascii="Arial" w:hAnsi="Arial" w:cs="Arial"/>
+        </w:rPr>
+      </w:pPr>
+      <w:r>
+        <w:rPr>
+          <w:rFonts w:ascii="Arial" w:hAnsi="Arial" w:cs="Arial"/>
+        </w:rPr>
+        <w:t>E</w:t>
+      </w:r>
+      <w:r>
+        <w:rPr>
+          <w:rFonts w:ascii="Arial" w:hAnsi="Arial" w:cs="Arial"/>
+        </w:rPr>
+        <w:t xml:space="preserve">ndpoint Get </w:t>
+      </w:r>
+      <w:proofErr w:type="spellStart"/>
+      <w:r>
+        <w:rPr>
+          <w:rFonts w:ascii="Arial" w:hAnsi="Arial" w:cs="Arial"/>
+        </w:rPr>
+        <w:t>Eliminar</w:t>
+      </w:r>
+      <w:proofErr w:type="spellEnd"/>
+      <w:r>
+        <w:rPr>
+          <w:rFonts w:ascii="Arial" w:hAnsi="Arial" w:cs="Arial"/>
+        </w:rPr>
+        <w:t xml:space="preserve"> </w:t>
+      </w:r>
+      <w:proofErr w:type="spellStart"/>
+      <w:r>
+        <w:rPr>
+          <w:rFonts w:ascii="Arial" w:hAnsi="Arial" w:cs="Arial"/>
+        </w:rPr>
+        <w:t>Producto</w:t>
+      </w:r>
+      <w:proofErr w:type="spellEnd"/>
+    </w:p>
+    <w:p>
+      <w:pPr>
+        <w:rPr>
+          <w:rFonts w:ascii="Arial" w:hAnsi="Arial" w:cs="Arial"/>
+        </w:rPr>
+      </w:pPr>
+      <w:hyperlink r:id="rId20" w:history="1">
+        <w:r>
+          <w:rPr>
+            <w:rStyle w:val="Hipervnculo"/>
+            <w:rFonts w:ascii="Arial" w:hAnsi="Arial" w:cs="Arial"/>
+          </w:rPr>
+          <w:t>http://localhost:8084/producto/eliminar/{idProducto}</w:t>
+        </w:r>
+      </w:hyperlink>
     </w:p>
     <w:p>
       <w:pPr>
@@ -1255,73 +1518,10 @@
           <w:noProof/>
         </w:rPr>
         <w:drawing>
-          <wp:inline distT="0" distB="0" distL="0" distR="0" wp14:anchorId="08DD9648" wp14:editId="697A8458">
-            <wp:extent cx="5612130" cy="713740"/>
-            <wp:effectExtent l="0" t="0" r="7620" b="0"/>
-            <wp:docPr id="12" name="Imagen 12"/>
-            <wp:cNvGraphicFramePr>
-              <a:graphicFrameLocks xmlns:a="http://schemas.openxmlformats.org/drawingml/2006/main" noChangeAspect="1"/>
-            </wp:cNvGraphicFramePr>
-            <a:graphic xmlns:a="http://schemas.openxmlformats.org/drawingml/2006/main">
-              <a:graphicData uri="http://schemas.openxmlformats.org/drawingml/2006/picture">
-                <pic:pic xmlns:pic="http://schemas.openxmlformats.org/drawingml/2006/picture">
-                  <pic:nvPicPr>
-                    <pic:cNvPr id="1" name=""/>
-                    <pic:cNvPicPr/>
-                  </pic:nvPicPr>
-                  <pic:blipFill>
-                    <a:blip r:embed="rId20"/>
-                    <a:stretch>
-                      <a:fillRect/>
-                    </a:stretch>
-                  </pic:blipFill>
-                  <pic:spPr>
-                    <a:xfrm>
-                      <a:off x="0" y="0"/>
-                      <a:ext cx="5612130" cy="713740"/>
-                    </a:xfrm>
-                    <a:prstGeom prst="rect">
-                      <a:avLst/>
-                    </a:prstGeom>
-                  </pic:spPr>
-                </pic:pic>
-              </a:graphicData>
-            </a:graphic>
-          </wp:inline>
-        </w:drawing>
-      </w:r>
-    </w:p>
-    <w:p>
-      <w:pPr>
-        <w:rPr>
-          <w:rFonts w:ascii="Arial" w:hAnsi="Arial" w:cs="Arial"/>
-          <w:lang w:val="es-ES"/>
-        </w:rPr>
-      </w:pPr>
-      <w:r>
-        <w:rPr>
-          <w:rFonts w:ascii="Arial" w:hAnsi="Arial" w:cs="Arial"/>
-          <w:lang w:val="es-ES"/>
-        </w:rPr>
-        <w:t>Se valida en la BD.</w:t>
-      </w:r>
-    </w:p>
-    <w:p>
-      <w:pPr>
-        <w:rPr>
-          <w:rFonts w:ascii="Arial" w:hAnsi="Arial" w:cs="Arial"/>
-          <w:lang w:val="es-ES"/>
-        </w:rPr>
-      </w:pPr>
-      <w:r>
-        <w:rPr>
-          <w:noProof/>
-        </w:rPr>
-        <w:drawing>
-          <wp:inline distT="0" distB="0" distL="0" distR="0" wp14:anchorId="5A1A1AFA" wp14:editId="5DB423E1">
-            <wp:extent cx="2266950" cy="1190625"/>
-            <wp:effectExtent l="0" t="0" r="0" b="9525"/>
-            <wp:docPr id="13" name="Imagen 13"/>
+          <wp:inline distT="0" distB="0" distL="0" distR="0" wp14:anchorId="4B0471F8" wp14:editId="512CBEAD">
+            <wp:extent cx="2314575" cy="1371600"/>
+            <wp:effectExtent l="0" t="0" r="9525" b="0"/>
+            <wp:docPr id="11" name="Imagen 11"/>
             <wp:cNvGraphicFramePr>
               <a:graphicFrameLocks xmlns:a="http://schemas.openxmlformats.org/drawingml/2006/main" noChangeAspect="1"/>
             </wp:cNvGraphicFramePr>
@@ -1341,7 +1541,7 @@
                   <pic:spPr>
                     <a:xfrm>
                       <a:off x="0" y="0"/>
-                      <a:ext cx="2266950" cy="1190625"/>
+                      <a:ext cx="2314575" cy="1371600"/>
                     </a:xfrm>
                     <a:prstGeom prst="rect">
                       <a:avLst/>
@@ -1358,74 +1558,63 @@
       <w:pPr>
         <w:rPr>
           <w:rFonts w:ascii="Arial" w:hAnsi="Arial" w:cs="Arial"/>
-          <w:lang w:val="es-ES"/>
-        </w:rPr>
-      </w:pPr>
-    </w:p>
-    <w:p>
-      <w:pPr>
-        <w:rPr>
-          <w:rFonts w:ascii="Arial" w:hAnsi="Arial" w:cs="Arial"/>
-          <w:lang w:val="es-ES"/>
-        </w:rPr>
-      </w:pPr>
-    </w:p>
-    <w:p>
-      <w:pPr>
-        <w:pStyle w:val="Prrafodelista"/>
-        <w:numPr>
-          <w:ilvl w:val="0"/>
-          <w:numId w:val="2"/>
-        </w:numPr>
-        <w:rPr>
-          <w:rFonts w:ascii="Arial" w:hAnsi="Arial" w:cs="Arial"/>
-        </w:rPr>
-      </w:pPr>
-      <w:r>
-        <w:rPr>
-          <w:rFonts w:ascii="Arial" w:hAnsi="Arial" w:cs="Arial"/>
+        </w:rPr>
+      </w:pPr>
+    </w:p>
+    <w:p>
+      <w:pPr>
+        <w:rPr>
+          <w:rFonts w:ascii="Arial" w:hAnsi="Arial" w:cs="Arial"/>
+        </w:rPr>
+      </w:pPr>
+      <w:r>
+        <w:rPr>
+          <w:noProof/>
         </w:rPr>
         <w:lastRenderedPageBreak/>
-        <w:t xml:space="preserve">Endpoint Get </w:t>
-      </w:r>
-      <w:proofErr w:type="spellStart"/>
-      <w:r>
-        <w:rPr>
-          <w:rFonts w:ascii="Arial" w:hAnsi="Arial" w:cs="Arial"/>
-        </w:rPr>
-        <w:t>Listar</w:t>
-      </w:r>
-      <w:proofErr w:type="spellEnd"/>
-      <w:r>
-        <w:rPr>
-          <w:rFonts w:ascii="Arial" w:hAnsi="Arial" w:cs="Arial"/>
-        </w:rPr>
-        <w:t xml:space="preserve"> </w:t>
-      </w:r>
-      <w:proofErr w:type="spellStart"/>
-      <w:r>
-        <w:rPr>
-          <w:rFonts w:ascii="Arial" w:hAnsi="Arial" w:cs="Arial"/>
-        </w:rPr>
-        <w:t>Productos</w:t>
-      </w:r>
-      <w:proofErr w:type="spellEnd"/>
-    </w:p>
-    <w:p>
-      <w:pPr>
-        <w:rPr>
-          <w:rFonts w:ascii="Arial" w:hAnsi="Arial" w:cs="Arial"/>
-        </w:rPr>
-      </w:pPr>
-      <w:hyperlink r:id="rId22" w:history="1">
-        <w:r>
-          <w:rPr>
-            <w:rStyle w:val="Hipervnculo"/>
-            <w:rFonts w:ascii="Arial" w:hAnsi="Arial" w:cs="Arial"/>
-          </w:rPr>
-          <w:t>http://localhost:8084/producto/listaProductos</w:t>
-        </w:r>
-      </w:hyperlink>
+        <w:drawing>
+          <wp:inline distT="0" distB="0" distL="0" distR="0" wp14:anchorId="0241F9FD" wp14:editId="3820153C">
+            <wp:extent cx="3255125" cy="3171825"/>
+            <wp:effectExtent l="0" t="0" r="2540" b="0"/>
+            <wp:docPr id="9" name="Imagen 9"/>
+            <wp:cNvGraphicFramePr>
+              <a:graphicFrameLocks xmlns:a="http://schemas.openxmlformats.org/drawingml/2006/main" noChangeAspect="1"/>
+            </wp:cNvGraphicFramePr>
+            <a:graphic xmlns:a="http://schemas.openxmlformats.org/drawingml/2006/main">
+              <a:graphicData uri="http://schemas.openxmlformats.org/drawingml/2006/picture">
+                <pic:pic xmlns:pic="http://schemas.openxmlformats.org/drawingml/2006/picture">
+                  <pic:nvPicPr>
+                    <pic:cNvPr id="1" name=""/>
+                    <pic:cNvPicPr/>
+                  </pic:nvPicPr>
+                  <pic:blipFill>
+                    <a:blip r:embed="rId22"/>
+                    <a:stretch>
+                      <a:fillRect/>
+                    </a:stretch>
+                  </pic:blipFill>
+                  <pic:spPr>
+                    <a:xfrm>
+                      <a:off x="0" y="0"/>
+                      <a:ext cx="3269342" cy="3185678"/>
+                    </a:xfrm>
+                    <a:prstGeom prst="rect">
+                      <a:avLst/>
+                    </a:prstGeom>
+                  </pic:spPr>
+                </pic:pic>
+              </a:graphicData>
+            </a:graphic>
+          </wp:inline>
+        </w:drawing>
+      </w:r>
+    </w:p>
+    <w:p>
+      <w:pPr>
+        <w:rPr>
+          <w:rFonts w:ascii="Arial" w:hAnsi="Arial" w:cs="Arial"/>
+        </w:rPr>
+      </w:pPr>
     </w:p>
     <w:p>
       <w:pPr>
@@ -1438,10 +1627,10 @@
           <w:noProof/>
         </w:rPr>
         <w:drawing>
-          <wp:inline distT="0" distB="0" distL="0" distR="0" wp14:anchorId="5F1488D9" wp14:editId="703FDF87">
-            <wp:extent cx="2486870" cy="2878373"/>
-            <wp:effectExtent l="0" t="0" r="8890" b="0"/>
-            <wp:docPr id="14" name="Imagen 14"/>
+          <wp:inline distT="0" distB="0" distL="0" distR="0" wp14:anchorId="08DD9648" wp14:editId="697A8458">
+            <wp:extent cx="5612130" cy="713740"/>
+            <wp:effectExtent l="0" t="0" r="7620" b="0"/>
+            <wp:docPr id="12" name="Imagen 12"/>
             <wp:cNvGraphicFramePr>
               <a:graphicFrameLocks xmlns:a="http://schemas.openxmlformats.org/drawingml/2006/main" noChangeAspect="1"/>
             </wp:cNvGraphicFramePr>
@@ -1461,7 +1650,7 @@
                   <pic:spPr>
                     <a:xfrm>
                       <a:off x="0" y="0"/>
-                      <a:ext cx="2496341" cy="2889335"/>
+                      <a:ext cx="5612130" cy="713740"/>
                     </a:xfrm>
                     <a:prstGeom prst="rect">
                       <a:avLst/>
@@ -1478,13 +1667,22 @@
       <w:pPr>
         <w:rPr>
           <w:rFonts w:ascii="Arial" w:hAnsi="Arial" w:cs="Arial"/>
-        </w:rPr>
-      </w:pPr>
-    </w:p>
-    <w:p>
-      <w:pPr>
-        <w:rPr>
-          <w:rFonts w:ascii="Arial" w:hAnsi="Arial" w:cs="Arial"/>
+          <w:lang w:val="es-ES"/>
+        </w:rPr>
+      </w:pPr>
+      <w:r>
+        <w:rPr>
+          <w:rFonts w:ascii="Arial" w:hAnsi="Arial" w:cs="Arial"/>
+          <w:lang w:val="es-ES"/>
+        </w:rPr>
+        <w:t>Se valida en la BD.</w:t>
+      </w:r>
+    </w:p>
+    <w:p>
+      <w:pPr>
+        <w:rPr>
+          <w:rFonts w:ascii="Arial" w:hAnsi="Arial" w:cs="Arial"/>
+          <w:lang w:val="es-ES"/>
         </w:rPr>
       </w:pPr>
       <w:r>
@@ -1492,10 +1690,10 @@
           <w:noProof/>
         </w:rPr>
         <w:drawing>
-          <wp:inline distT="0" distB="0" distL="0" distR="0" wp14:anchorId="63AE0EA3" wp14:editId="02F76F1C">
-            <wp:extent cx="5612130" cy="469900"/>
-            <wp:effectExtent l="0" t="0" r="7620" b="6350"/>
-            <wp:docPr id="15" name="Imagen 15"/>
+          <wp:inline distT="0" distB="0" distL="0" distR="0" wp14:anchorId="5A1A1AFA" wp14:editId="5DB423E1">
+            <wp:extent cx="2266950" cy="1190625"/>
+            <wp:effectExtent l="0" t="0" r="0" b="9525"/>
+            <wp:docPr id="13" name="Imagen 13"/>
             <wp:cNvGraphicFramePr>
               <a:graphicFrameLocks xmlns:a="http://schemas.openxmlformats.org/drawingml/2006/main" noChangeAspect="1"/>
             </wp:cNvGraphicFramePr>
@@ -1515,7 +1713,7 @@
                   <pic:spPr>
                     <a:xfrm>
                       <a:off x="0" y="0"/>
-                      <a:ext cx="5612130" cy="469900"/>
+                      <a:ext cx="2266950" cy="1190625"/>
                     </a:xfrm>
                     <a:prstGeom prst="rect">
                       <a:avLst/>
@@ -1540,17 +1738,49 @@
           <w:rFonts w:ascii="Arial" w:hAnsi="Arial" w:cs="Arial"/>
           <w:lang w:val="es-ES"/>
         </w:rPr>
-        <w:t xml:space="preserve">Se valida en </w:t>
-      </w:r>
-      <w:proofErr w:type="gramStart"/>
-      <w:r>
-        <w:rPr>
-          <w:rFonts w:ascii="Arial" w:hAnsi="Arial" w:cs="Arial"/>
-          <w:lang w:val="es-ES"/>
-        </w:rPr>
-        <w:t>la BD</w:t>
-      </w:r>
-      <w:proofErr w:type="gramEnd"/>
+        <w:t xml:space="preserve">En caso de no existir producto asociado al ID enviado, retorna un </w:t>
+      </w:r>
+      <w:proofErr w:type="spellStart"/>
+      <w:r>
+        <w:rPr>
+          <w:rFonts w:ascii="Arial" w:hAnsi="Arial" w:cs="Arial"/>
+          <w:lang w:val="es-ES"/>
+        </w:rPr>
+        <w:t>Json</w:t>
+      </w:r>
+      <w:proofErr w:type="spellEnd"/>
+      <w:r>
+        <w:rPr>
+          <w:rFonts w:ascii="Arial" w:hAnsi="Arial" w:cs="Arial"/>
+          <w:lang w:val="es-ES"/>
+        </w:rPr>
+        <w:t xml:space="preserve"> </w:t>
+      </w:r>
+      <w:proofErr w:type="spellStart"/>
+      <w:r>
+        <w:rPr>
+          <w:rFonts w:ascii="Arial" w:hAnsi="Arial" w:cs="Arial"/>
+          <w:lang w:val="es-ES"/>
+        </w:rPr>
+        <w:t>vacio</w:t>
+      </w:r>
+      <w:proofErr w:type="spellEnd"/>
+      <w:r>
+        <w:rPr>
+          <w:rFonts w:ascii="Arial" w:hAnsi="Arial" w:cs="Arial"/>
+          <w:lang w:val="es-ES"/>
+        </w:rPr>
+        <w:t xml:space="preserve">, e indica la información en los </w:t>
+      </w:r>
+      <w:proofErr w:type="spellStart"/>
+      <w:r>
+        <w:rPr>
+          <w:rFonts w:ascii="Arial" w:hAnsi="Arial" w:cs="Arial"/>
+          <w:lang w:val="es-ES"/>
+        </w:rPr>
+        <w:t>logs</w:t>
+      </w:r>
+      <w:proofErr w:type="spellEnd"/>
       <w:r>
         <w:rPr>
           <w:rFonts w:ascii="Arial" w:hAnsi="Arial" w:cs="Arial"/>
@@ -1570,11 +1800,12 @@
         <w:rPr>
           <w:noProof/>
         </w:rPr>
+        <w:lastRenderedPageBreak/>
         <w:drawing>
-          <wp:inline distT="0" distB="0" distL="0" distR="0" wp14:anchorId="01520802" wp14:editId="6418E464">
-            <wp:extent cx="2257425" cy="1209675"/>
-            <wp:effectExtent l="0" t="0" r="9525" b="9525"/>
-            <wp:docPr id="16" name="Imagen 16"/>
+          <wp:inline distT="0" distB="0" distL="0" distR="0" wp14:anchorId="086EAF43" wp14:editId="7E963460">
+            <wp:extent cx="2349827" cy="2296056"/>
+            <wp:effectExtent l="0" t="0" r="0" b="9525"/>
+            <wp:docPr id="29" name="Imagen 29"/>
             <wp:cNvGraphicFramePr>
               <a:graphicFrameLocks xmlns:a="http://schemas.openxmlformats.org/drawingml/2006/main" noChangeAspect="1"/>
             </wp:cNvGraphicFramePr>
@@ -1594,7 +1825,7 @@
                   <pic:spPr>
                     <a:xfrm>
                       <a:off x="0" y="0"/>
-                      <a:ext cx="2257425" cy="1209675"/>
+                      <a:ext cx="2365909" cy="2311770"/>
                     </a:xfrm>
                     <a:prstGeom prst="rect">
                       <a:avLst/>
@@ -1614,99 +1845,15 @@
           <w:lang w:val="es-ES"/>
         </w:rPr>
       </w:pPr>
-    </w:p>
-    <w:p>
-      <w:pPr>
-        <w:rPr>
-          <w:rFonts w:ascii="Arial" w:hAnsi="Arial" w:cs="Arial"/>
-          <w:lang w:val="es-ES"/>
-        </w:rPr>
-      </w:pPr>
-    </w:p>
-    <w:p>
-      <w:pPr>
-        <w:rPr>
-          <w:rFonts w:ascii="Arial" w:hAnsi="Arial" w:cs="Arial"/>
-        </w:rPr>
-      </w:pPr>
-    </w:p>
-    <w:p>
-      <w:pPr>
-        <w:pStyle w:val="Prrafodelista"/>
-        <w:numPr>
-          <w:ilvl w:val="0"/>
-          <w:numId w:val="2"/>
-        </w:numPr>
-        <w:rPr>
-          <w:rFonts w:ascii="Arial" w:hAnsi="Arial" w:cs="Arial"/>
-        </w:rPr>
-      </w:pPr>
-      <w:r>
-        <w:rPr>
-          <w:rFonts w:ascii="Arial" w:hAnsi="Arial" w:cs="Arial"/>
-        </w:rPr>
-        <w:t>Endpoi</w:t>
-      </w:r>
-      <w:r>
-        <w:rPr>
-          <w:rFonts w:ascii="Arial" w:hAnsi="Arial" w:cs="Arial"/>
-        </w:rPr>
-        <w:t xml:space="preserve">nt Post </w:t>
-      </w:r>
-      <w:proofErr w:type="spellStart"/>
-      <w:r>
-        <w:rPr>
-          <w:rFonts w:ascii="Arial" w:hAnsi="Arial" w:cs="Arial"/>
-        </w:rPr>
-        <w:t>Actualizar</w:t>
-      </w:r>
-      <w:proofErr w:type="spellEnd"/>
-      <w:r>
-        <w:rPr>
-          <w:rFonts w:ascii="Arial" w:hAnsi="Arial" w:cs="Arial"/>
-        </w:rPr>
-        <w:t xml:space="preserve"> </w:t>
-      </w:r>
-      <w:proofErr w:type="spellStart"/>
-      <w:r>
-        <w:rPr>
-          <w:rFonts w:ascii="Arial" w:hAnsi="Arial" w:cs="Arial"/>
-        </w:rPr>
-        <w:t>Inventario</w:t>
-      </w:r>
-      <w:proofErr w:type="spellEnd"/>
-    </w:p>
-    <w:p>
-      <w:pPr>
-        <w:rPr>
-          <w:rFonts w:ascii="Arial" w:hAnsi="Arial" w:cs="Arial"/>
-        </w:rPr>
-      </w:pPr>
-      <w:hyperlink r:id="rId26" w:history="1">
-        <w:r>
-          <w:rPr>
-            <w:rStyle w:val="Hipervnculo"/>
-            <w:rFonts w:ascii="Arial" w:hAnsi="Arial" w:cs="Arial"/>
-          </w:rPr>
-          <w:t>http://localhost:8084/inventario/almacenar</w:t>
-        </w:r>
-      </w:hyperlink>
-    </w:p>
-    <w:p>
-      <w:pPr>
-        <w:rPr>
-          <w:rFonts w:ascii="Arial" w:hAnsi="Arial" w:cs="Arial"/>
-        </w:rPr>
-      </w:pPr>
       <w:r>
         <w:rPr>
           <w:noProof/>
         </w:rPr>
         <w:drawing>
-          <wp:inline distT="0" distB="0" distL="0" distR="0" wp14:anchorId="61C183B2" wp14:editId="5F1C54BC">
-            <wp:extent cx="3156668" cy="412147"/>
-            <wp:effectExtent l="0" t="0" r="5715" b="6985"/>
-            <wp:docPr id="20" name="Imagen 20"/>
+          <wp:inline distT="0" distB="0" distL="0" distR="0" wp14:anchorId="16B40D0B" wp14:editId="7408ADBB">
+            <wp:extent cx="5612130" cy="733425"/>
+            <wp:effectExtent l="0" t="0" r="7620" b="9525"/>
+            <wp:docPr id="30" name="Imagen 30"/>
             <wp:cNvGraphicFramePr>
               <a:graphicFrameLocks xmlns:a="http://schemas.openxmlformats.org/drawingml/2006/main" noChangeAspect="1"/>
             </wp:cNvGraphicFramePr>
@@ -1718,7 +1865,7 @@
                     <pic:cNvPicPr/>
                   </pic:nvPicPr>
                   <pic:blipFill>
-                    <a:blip r:embed="rId27"/>
+                    <a:blip r:embed="rId26"/>
                     <a:stretch>
                       <a:fillRect/>
                     </a:stretch>
@@ -1726,7 +1873,7 @@
                   <pic:spPr>
                     <a:xfrm>
                       <a:off x="0" y="0"/>
-                      <a:ext cx="3170118" cy="413903"/>
+                      <a:ext cx="5612130" cy="733425"/>
                     </a:xfrm>
                     <a:prstGeom prst="rect">
                       <a:avLst/>
@@ -1743,8 +1890,81 @@
       <w:pPr>
         <w:rPr>
           <w:rFonts w:ascii="Arial" w:hAnsi="Arial" w:cs="Arial"/>
-        </w:rPr>
-      </w:pPr>
+          <w:lang w:val="es-ES"/>
+        </w:rPr>
+      </w:pPr>
+    </w:p>
+    <w:p>
+      <w:pPr>
+        <w:rPr>
+          <w:rFonts w:ascii="Arial" w:hAnsi="Arial" w:cs="Arial"/>
+          <w:lang w:val="es-ES"/>
+        </w:rPr>
+      </w:pPr>
+    </w:p>
+    <w:p>
+      <w:pPr>
+        <w:rPr>
+          <w:rFonts w:ascii="Arial" w:hAnsi="Arial" w:cs="Arial"/>
+          <w:lang w:val="es-ES"/>
+        </w:rPr>
+      </w:pPr>
+    </w:p>
+    <w:p>
+      <w:pPr>
+        <w:pStyle w:val="Prrafodelista"/>
+        <w:numPr>
+          <w:ilvl w:val="0"/>
+          <w:numId w:val="2"/>
+        </w:numPr>
+        <w:rPr>
+          <w:rFonts w:ascii="Arial" w:hAnsi="Arial" w:cs="Arial"/>
+        </w:rPr>
+      </w:pPr>
+      <w:r>
+        <w:rPr>
+          <w:rFonts w:ascii="Arial" w:hAnsi="Arial" w:cs="Arial"/>
+        </w:rPr>
+        <w:t xml:space="preserve">Endpoint Get </w:t>
+      </w:r>
+      <w:proofErr w:type="spellStart"/>
+      <w:r>
+        <w:rPr>
+          <w:rFonts w:ascii="Arial" w:hAnsi="Arial" w:cs="Arial"/>
+        </w:rPr>
+        <w:t>Listar</w:t>
+      </w:r>
+      <w:proofErr w:type="spellEnd"/>
+      <w:r>
+        <w:rPr>
+          <w:rFonts w:ascii="Arial" w:hAnsi="Arial" w:cs="Arial"/>
+        </w:rPr>
+        <w:t xml:space="preserve"> </w:t>
+      </w:r>
+      <w:proofErr w:type="spellStart"/>
+      <w:r>
+        <w:rPr>
+          <w:rFonts w:ascii="Arial" w:hAnsi="Arial" w:cs="Arial"/>
+        </w:rPr>
+        <w:t>Productos</w:t>
+      </w:r>
+      <w:proofErr w:type="spellEnd"/>
+    </w:p>
+    <w:p>
+      <w:pPr>
+        <w:rPr>
+          <w:rFonts w:ascii="Arial" w:hAnsi="Arial" w:cs="Arial"/>
+        </w:rPr>
+      </w:pPr>
+      <w:hyperlink r:id="rId27" w:history="1">
+        <w:r>
+          <w:rPr>
+            <w:rStyle w:val="Hipervnculo"/>
+            <w:rFonts w:ascii="Arial" w:hAnsi="Arial" w:cs="Arial"/>
+          </w:rPr>
+          <w:t>http://localhost:8084/producto/listaProductos</w:t>
+        </w:r>
+      </w:hyperlink>
     </w:p>
     <w:p>
       <w:pPr>
@@ -1756,12 +1976,11 @@
         <w:rPr>
           <w:noProof/>
         </w:rPr>
-        <w:lastRenderedPageBreak/>
         <w:drawing>
-          <wp:inline distT="0" distB="0" distL="0" distR="0" wp14:anchorId="19577BDB" wp14:editId="2B73B6D9">
-            <wp:extent cx="2583326" cy="3283889"/>
-            <wp:effectExtent l="0" t="0" r="7620" b="0"/>
-            <wp:docPr id="21" name="Imagen 21"/>
+          <wp:inline distT="0" distB="0" distL="0" distR="0" wp14:anchorId="5F1488D9" wp14:editId="703FDF87">
+            <wp:extent cx="2486870" cy="2878373"/>
+            <wp:effectExtent l="0" t="0" r="8890" b="0"/>
+            <wp:docPr id="14" name="Imagen 14"/>
             <wp:cNvGraphicFramePr>
               <a:graphicFrameLocks xmlns:a="http://schemas.openxmlformats.org/drawingml/2006/main" noChangeAspect="1"/>
             </wp:cNvGraphicFramePr>
@@ -1781,7 +2000,7 @@
                   <pic:spPr>
                     <a:xfrm>
                       <a:off x="0" y="0"/>
-                      <a:ext cx="2593624" cy="3296979"/>
+                      <a:ext cx="2496341" cy="2889335"/>
                     </a:xfrm>
                     <a:prstGeom prst="rect">
                       <a:avLst/>
@@ -1811,11 +2030,12 @@
         <w:rPr>
           <w:noProof/>
         </w:rPr>
+        <w:lastRenderedPageBreak/>
         <w:drawing>
-          <wp:inline distT="0" distB="0" distL="0" distR="0" wp14:anchorId="1509ED6F" wp14:editId="4DD20C0E">
-            <wp:extent cx="5612130" cy="1001395"/>
-            <wp:effectExtent l="0" t="0" r="7620" b="8255"/>
-            <wp:docPr id="23" name="Imagen 23"/>
+          <wp:inline distT="0" distB="0" distL="0" distR="0" wp14:anchorId="63AE0EA3" wp14:editId="02F76F1C">
+            <wp:extent cx="5612130" cy="469900"/>
+            <wp:effectExtent l="0" t="0" r="7620" b="6350"/>
+            <wp:docPr id="15" name="Imagen 15"/>
             <wp:cNvGraphicFramePr>
               <a:graphicFrameLocks xmlns:a="http://schemas.openxmlformats.org/drawingml/2006/main" noChangeAspect="1"/>
             </wp:cNvGraphicFramePr>
@@ -1835,7 +2055,7 @@
                   <pic:spPr>
                     <a:xfrm>
                       <a:off x="0" y="0"/>
-                      <a:ext cx="5612130" cy="1001395"/>
+                      <a:ext cx="5612130" cy="469900"/>
                     </a:xfrm>
                     <a:prstGeom prst="rect">
                       <a:avLst/>
@@ -1852,13 +2072,6 @@
       <w:pPr>
         <w:rPr>
           <w:rFonts w:ascii="Arial" w:hAnsi="Arial" w:cs="Arial"/>
-        </w:rPr>
-      </w:pPr>
-    </w:p>
-    <w:p>
-      <w:pPr>
-        <w:rPr>
-          <w:rFonts w:ascii="Arial" w:hAnsi="Arial" w:cs="Arial"/>
           <w:lang w:val="es-ES"/>
         </w:rPr>
       </w:pPr>
@@ -1898,10 +2111,10 @@
           <w:noProof/>
         </w:rPr>
         <w:drawing>
-          <wp:inline distT="0" distB="0" distL="0" distR="0" wp14:anchorId="0AABF736" wp14:editId="548038CB">
-            <wp:extent cx="3209925" cy="428625"/>
+          <wp:inline distT="0" distB="0" distL="0" distR="0" wp14:anchorId="01520802" wp14:editId="6418E464">
+            <wp:extent cx="2257425" cy="1209675"/>
             <wp:effectExtent l="0" t="0" r="9525" b="9525"/>
-            <wp:docPr id="24" name="Imagen 24"/>
+            <wp:docPr id="16" name="Imagen 16"/>
             <wp:cNvGraphicFramePr>
               <a:graphicFrameLocks xmlns:a="http://schemas.openxmlformats.org/drawingml/2006/main" noChangeAspect="1"/>
             </wp:cNvGraphicFramePr>
@@ -1921,7 +2134,7 @@
                   <pic:spPr>
                     <a:xfrm>
                       <a:off x="0" y="0"/>
-                      <a:ext cx="3209925" cy="428625"/>
+                      <a:ext cx="2257425" cy="1209675"/>
                     </a:xfrm>
                     <a:prstGeom prst="rect">
                       <a:avLst/>
@@ -1954,7 +2167,6 @@
       <w:pPr>
         <w:rPr>
           <w:rFonts w:ascii="Arial" w:hAnsi="Arial" w:cs="Arial"/>
-          <w:lang w:val="es-ES"/>
         </w:rPr>
       </w:pPr>
     </w:p>
@@ -1967,22 +2179,31 @@
         </w:numPr>
         <w:rPr>
           <w:rFonts w:ascii="Arial" w:hAnsi="Arial" w:cs="Arial"/>
-          <w:lang w:val="es-ES"/>
-        </w:rPr>
-      </w:pPr>
+        </w:rPr>
+      </w:pPr>
+      <w:r>
+        <w:rPr>
+          <w:rFonts w:ascii="Arial" w:hAnsi="Arial" w:cs="Arial"/>
+        </w:rPr>
+        <w:t>Endpoi</w:t>
+      </w:r>
+      <w:r>
+        <w:rPr>
+          <w:rFonts w:ascii="Arial" w:hAnsi="Arial" w:cs="Arial"/>
+        </w:rPr>
+        <w:t xml:space="preserve">nt Post </w:t>
+      </w:r>
       <w:proofErr w:type="spellStart"/>
       <w:r>
         <w:rPr>
           <w:rFonts w:ascii="Arial" w:hAnsi="Arial" w:cs="Arial"/>
-          <w:lang w:val="es-ES"/>
-        </w:rPr>
-        <w:t>Endpoint</w:t>
+        </w:rPr>
+        <w:t>Actualizar</w:t>
       </w:r>
       <w:proofErr w:type="spellEnd"/>
       <w:r>
         <w:rPr>
           <w:rFonts w:ascii="Arial" w:hAnsi="Arial" w:cs="Arial"/>
-          <w:lang w:val="es-ES"/>
         </w:rPr>
         <w:t xml:space="preserve"> </w:t>
       </w:r>
@@ -1990,31 +2211,15 @@
       <w:r>
         <w:rPr>
           <w:rFonts w:ascii="Arial" w:hAnsi="Arial" w:cs="Arial"/>
-          <w:lang w:val="es-ES"/>
-        </w:rPr>
-        <w:t>Get</w:t>
+        </w:rPr>
+        <w:t>Inventario</w:t>
       </w:r>
       <w:proofErr w:type="spellEnd"/>
-      <w:r>
-        <w:rPr>
-          <w:rFonts w:ascii="Arial" w:hAnsi="Arial" w:cs="Arial"/>
-          <w:lang w:val="es-ES"/>
-        </w:rPr>
-        <w:t xml:space="preserve"> Consultar Inve</w:t>
-      </w:r>
-      <w:r>
-        <w:rPr>
-          <w:rFonts w:ascii="Arial" w:hAnsi="Arial" w:cs="Arial"/>
-          <w:lang w:val="es-ES"/>
-        </w:rPr>
-        <w:t>ntario por Producto</w:t>
-      </w:r>
-    </w:p>
-    <w:p>
-      <w:pPr>
-        <w:rPr>
-          <w:rFonts w:ascii="Arial" w:hAnsi="Arial" w:cs="Arial"/>
-          <w:lang w:val="es-ES"/>
+    </w:p>
+    <w:p>
+      <w:pPr>
+        <w:rPr>
+          <w:rFonts w:ascii="Arial" w:hAnsi="Arial" w:cs="Arial"/>
         </w:rPr>
       </w:pPr>
       <w:hyperlink r:id="rId31" w:history="1">
@@ -2022,9 +2227,8 @@
           <w:rPr>
             <w:rStyle w:val="Hipervnculo"/>
             <w:rFonts w:ascii="Arial" w:hAnsi="Arial" w:cs="Arial"/>
-            <w:lang w:val="es-ES"/>
           </w:rPr>
-          <w:t>http://localhost:8084/inventario/{idProducto}</w:t>
+          <w:t>http://localhost:8084/inventario/almacenar</w:t>
         </w:r>
       </w:hyperlink>
     </w:p>
@@ -2032,19 +2236,17 @@
       <w:pPr>
         <w:rPr>
           <w:rFonts w:ascii="Arial" w:hAnsi="Arial" w:cs="Arial"/>
-          <w:lang w:val="es-ES"/>
         </w:rPr>
       </w:pPr>
       <w:r>
         <w:rPr>
           <w:noProof/>
         </w:rPr>
-        <w:lastRenderedPageBreak/>
         <w:drawing>
-          <wp:inline distT="0" distB="0" distL="0" distR="0" wp14:anchorId="7C9F9EA9" wp14:editId="3D4C3DE2">
-            <wp:extent cx="2655147" cy="3291840"/>
-            <wp:effectExtent l="0" t="0" r="0" b="3810"/>
-            <wp:docPr id="26" name="Imagen 26"/>
+          <wp:inline distT="0" distB="0" distL="0" distR="0" wp14:anchorId="61C183B2" wp14:editId="5F1C54BC">
+            <wp:extent cx="3156668" cy="412147"/>
+            <wp:effectExtent l="0" t="0" r="5715" b="6985"/>
+            <wp:docPr id="20" name="Imagen 20"/>
             <wp:cNvGraphicFramePr>
               <a:graphicFrameLocks xmlns:a="http://schemas.openxmlformats.org/drawingml/2006/main" noChangeAspect="1"/>
             </wp:cNvGraphicFramePr>
@@ -2064,7 +2266,7 @@
                   <pic:spPr>
                     <a:xfrm>
                       <a:off x="0" y="0"/>
-                      <a:ext cx="2664869" cy="3303893"/>
+                      <a:ext cx="3170118" cy="413903"/>
                     </a:xfrm>
                     <a:prstGeom prst="rect">
                       <a:avLst/>
@@ -2081,15 +2283,13 @@
       <w:pPr>
         <w:rPr>
           <w:rFonts w:ascii="Arial" w:hAnsi="Arial" w:cs="Arial"/>
-          <w:lang w:val="es-ES"/>
-        </w:rPr>
-      </w:pPr>
-    </w:p>
-    <w:p>
-      <w:pPr>
-        <w:rPr>
-          <w:rFonts w:ascii="Arial" w:hAnsi="Arial" w:cs="Arial"/>
-          <w:lang w:val="es-ES"/>
+        </w:rPr>
+      </w:pPr>
+    </w:p>
+    <w:p>
+      <w:pPr>
+        <w:rPr>
+          <w:rFonts w:ascii="Arial" w:hAnsi="Arial" w:cs="Arial"/>
         </w:rPr>
       </w:pPr>
       <w:r>
@@ -2097,10 +2297,10 @@
           <w:noProof/>
         </w:rPr>
         <w:drawing>
-          <wp:inline distT="0" distB="0" distL="0" distR="0" wp14:anchorId="445FEE72" wp14:editId="2F4B5A77">
-            <wp:extent cx="3333750" cy="457200"/>
-            <wp:effectExtent l="0" t="0" r="0" b="0"/>
-            <wp:docPr id="25" name="Imagen 25"/>
+          <wp:inline distT="0" distB="0" distL="0" distR="0" wp14:anchorId="19577BDB" wp14:editId="2B73B6D9">
+            <wp:extent cx="2583326" cy="3283889"/>
+            <wp:effectExtent l="0" t="0" r="7620" b="0"/>
+            <wp:docPr id="21" name="Imagen 21"/>
             <wp:cNvGraphicFramePr>
               <a:graphicFrameLocks xmlns:a="http://schemas.openxmlformats.org/drawingml/2006/main" noChangeAspect="1"/>
             </wp:cNvGraphicFramePr>
@@ -2120,7 +2320,7 @@
                   <pic:spPr>
                     <a:xfrm>
                       <a:off x="0" y="0"/>
-                      <a:ext cx="3333750" cy="457200"/>
+                      <a:ext cx="2593624" cy="3296979"/>
                     </a:xfrm>
                     <a:prstGeom prst="rect">
                       <a:avLst/>
@@ -2137,26 +2337,25 @@
       <w:pPr>
         <w:rPr>
           <w:rFonts w:ascii="Arial" w:hAnsi="Arial" w:cs="Arial"/>
-          <w:lang w:val="es-ES"/>
-        </w:rPr>
-      </w:pPr>
-    </w:p>
-    <w:p>
-      <w:pPr>
-        <w:rPr>
-          <w:rFonts w:ascii="Arial" w:hAnsi="Arial" w:cs="Arial"/>
-          <w:lang w:val="es-ES"/>
+        </w:rPr>
+      </w:pPr>
+    </w:p>
+    <w:p>
+      <w:pPr>
+        <w:rPr>
+          <w:rFonts w:ascii="Arial" w:hAnsi="Arial" w:cs="Arial"/>
         </w:rPr>
       </w:pPr>
       <w:r>
         <w:rPr>
           <w:noProof/>
         </w:rPr>
+        <w:lastRenderedPageBreak/>
         <w:drawing>
-          <wp:inline distT="0" distB="0" distL="0" distR="0" wp14:anchorId="38C8DA80" wp14:editId="70A24A52">
-            <wp:extent cx="5612130" cy="744855"/>
-            <wp:effectExtent l="0" t="0" r="7620" b="0"/>
-            <wp:docPr id="27" name="Imagen 27"/>
+          <wp:inline distT="0" distB="0" distL="0" distR="0" wp14:anchorId="1509ED6F" wp14:editId="4DD20C0E">
+            <wp:extent cx="5612130" cy="1001395"/>
+            <wp:effectExtent l="0" t="0" r="7620" b="8255"/>
+            <wp:docPr id="23" name="Imagen 23"/>
             <wp:cNvGraphicFramePr>
               <a:graphicFrameLocks xmlns:a="http://schemas.openxmlformats.org/drawingml/2006/main" noChangeAspect="1"/>
             </wp:cNvGraphicFramePr>
@@ -2176,7 +2375,7 @@
                   <pic:spPr>
                     <a:xfrm>
                       <a:off x="0" y="0"/>
-                      <a:ext cx="5612130" cy="744855"/>
+                      <a:ext cx="5612130" cy="1001395"/>
                     </a:xfrm>
                     <a:prstGeom prst="rect">
                       <a:avLst/>
@@ -2193,52 +2392,38 @@
       <w:pPr>
         <w:rPr>
           <w:rFonts w:ascii="Arial" w:hAnsi="Arial" w:cs="Arial"/>
-          <w:lang w:val="es-ES"/>
-        </w:rPr>
-      </w:pPr>
-    </w:p>
-    <w:p>
-      <w:pPr>
-        <w:rPr>
-          <w:rFonts w:ascii="Arial" w:hAnsi="Arial" w:cs="Arial"/>
-          <w:lang w:val="es-ES"/>
-        </w:rPr>
-      </w:pPr>
-    </w:p>
-    <w:p>
-      <w:pPr>
-        <w:rPr>
-          <w:rFonts w:ascii="Arial" w:hAnsi="Arial" w:cs="Arial"/>
-          <w:lang w:val="es-ES"/>
-        </w:rPr>
-      </w:pPr>
-      <w:r>
-        <w:rPr>
-          <w:rFonts w:ascii="Arial" w:hAnsi="Arial" w:cs="Arial"/>
-          <w:lang w:val="es-ES"/>
-        </w:rPr>
-        <w:t xml:space="preserve">Se </w:t>
-      </w:r>
-      <w:r>
-        <w:rPr>
-          <w:rFonts w:ascii="Arial" w:hAnsi="Arial" w:cs="Arial"/>
-          <w:lang w:val="es-ES"/>
-        </w:rPr>
-        <w:t xml:space="preserve">validan </w:t>
-      </w:r>
-      <w:r>
-        <w:rPr>
-          <w:rFonts w:ascii="Arial" w:hAnsi="Arial" w:cs="Arial"/>
-          <w:lang w:val="es-ES"/>
-        </w:rPr>
-        <w:t xml:space="preserve">los servicios </w:t>
-      </w:r>
-      <w:r>
-        <w:rPr>
-          <w:rFonts w:ascii="Arial" w:hAnsi="Arial" w:cs="Arial"/>
-          <w:lang w:val="es-ES"/>
-        </w:rPr>
-        <w:t>agregando autenticación básica:</w:t>
+        </w:rPr>
+      </w:pPr>
+    </w:p>
+    <w:p>
+      <w:pPr>
+        <w:rPr>
+          <w:rFonts w:ascii="Arial" w:hAnsi="Arial" w:cs="Arial"/>
+          <w:lang w:val="es-ES"/>
+        </w:rPr>
+      </w:pPr>
+      <w:r>
+        <w:rPr>
+          <w:rFonts w:ascii="Arial" w:hAnsi="Arial" w:cs="Arial"/>
+          <w:lang w:val="es-ES"/>
+        </w:rPr>
+        <w:t xml:space="preserve">Se valida en </w:t>
+      </w:r>
+      <w:proofErr w:type="gramStart"/>
+      <w:r>
+        <w:rPr>
+          <w:rFonts w:ascii="Arial" w:hAnsi="Arial" w:cs="Arial"/>
+          <w:lang w:val="es-ES"/>
+        </w:rPr>
+        <w:t>la BD</w:t>
+      </w:r>
+      <w:proofErr w:type="gramEnd"/>
+      <w:r>
+        <w:rPr>
+          <w:rFonts w:ascii="Arial" w:hAnsi="Arial" w:cs="Arial"/>
+          <w:lang w:val="es-ES"/>
+        </w:rPr>
+        <w:t>.</w:t>
       </w:r>
     </w:p>
     <w:p>
@@ -2253,10 +2438,10 @@
           <w:noProof/>
         </w:rPr>
         <w:drawing>
-          <wp:inline distT="0" distB="0" distL="0" distR="0" wp14:anchorId="6250FF0D" wp14:editId="24EC7B42">
-            <wp:extent cx="3124863" cy="1919892"/>
-            <wp:effectExtent l="0" t="0" r="0" b="4445"/>
-            <wp:docPr id="10" name="Imagen 10"/>
+          <wp:inline distT="0" distB="0" distL="0" distR="0" wp14:anchorId="0AABF736" wp14:editId="548038CB">
+            <wp:extent cx="3209925" cy="428625"/>
+            <wp:effectExtent l="0" t="0" r="9525" b="9525"/>
+            <wp:docPr id="24" name="Imagen 24"/>
             <wp:cNvGraphicFramePr>
               <a:graphicFrameLocks xmlns:a="http://schemas.openxmlformats.org/drawingml/2006/main" noChangeAspect="1"/>
             </wp:cNvGraphicFramePr>
@@ -2276,7 +2461,7 @@
                   <pic:spPr>
                     <a:xfrm>
                       <a:off x="0" y="0"/>
-                      <a:ext cx="3140557" cy="1929534"/>
+                      <a:ext cx="3209925" cy="428625"/>
                     </a:xfrm>
                     <a:prstGeom prst="rect">
                       <a:avLst/>
@@ -2298,14 +2483,44 @@
       </w:pPr>
       <w:r>
         <w:rPr>
+          <w:rFonts w:ascii="Arial" w:hAnsi="Arial" w:cs="Arial"/>
+          <w:lang w:val="es-ES"/>
+        </w:rPr>
+        <w:t xml:space="preserve">En caso de actualizar un producto que no existe, genera la siguiente respuesta y muestra la información en </w:t>
+      </w:r>
+      <w:proofErr w:type="spellStart"/>
+      <w:r>
+        <w:rPr>
+          <w:rFonts w:ascii="Arial" w:hAnsi="Arial" w:cs="Arial"/>
+          <w:lang w:val="es-ES"/>
+        </w:rPr>
+        <w:t>logs</w:t>
+      </w:r>
+      <w:proofErr w:type="spellEnd"/>
+      <w:r>
+        <w:rPr>
+          <w:rFonts w:ascii="Arial" w:hAnsi="Arial" w:cs="Arial"/>
+          <w:lang w:val="es-ES"/>
+        </w:rPr>
+        <w:t>.</w:t>
+      </w:r>
+    </w:p>
+    <w:p>
+      <w:pPr>
+        <w:rPr>
+          <w:rFonts w:ascii="Arial" w:hAnsi="Arial" w:cs="Arial"/>
+          <w:lang w:val="es-ES"/>
+        </w:rPr>
+      </w:pPr>
+      <w:r>
+        <w:rPr>
           <w:noProof/>
         </w:rPr>
-        <w:lastRenderedPageBreak/>
         <w:drawing>
-          <wp:inline distT="0" distB="0" distL="0" distR="0" wp14:anchorId="1BC33574" wp14:editId="57BA5570">
-            <wp:extent cx="2295525" cy="1628775"/>
-            <wp:effectExtent l="0" t="0" r="9525" b="9525"/>
-            <wp:docPr id="22" name="Imagen 22"/>
+          <wp:inline distT="0" distB="0" distL="0" distR="0" wp14:anchorId="73D86DBC" wp14:editId="52FD48CB">
+            <wp:extent cx="2178658" cy="2313372"/>
+            <wp:effectExtent l="0" t="0" r="0" b="0"/>
+            <wp:docPr id="34" name="Imagen 34"/>
             <wp:cNvGraphicFramePr>
               <a:graphicFrameLocks xmlns:a="http://schemas.openxmlformats.org/drawingml/2006/main" noChangeAspect="1"/>
             </wp:cNvGraphicFramePr>
@@ -2325,6 +2540,656 @@
                   <pic:spPr>
                     <a:xfrm>
                       <a:off x="0" y="0"/>
+                      <a:ext cx="2185876" cy="2321036"/>
+                    </a:xfrm>
+                    <a:prstGeom prst="rect">
+                      <a:avLst/>
+                    </a:prstGeom>
+                  </pic:spPr>
+                </pic:pic>
+              </a:graphicData>
+            </a:graphic>
+          </wp:inline>
+        </w:drawing>
+      </w:r>
+    </w:p>
+    <w:p>
+      <w:pPr>
+        <w:rPr>
+          <w:rFonts w:ascii="Arial" w:hAnsi="Arial" w:cs="Arial"/>
+          <w:lang w:val="es-ES"/>
+        </w:rPr>
+      </w:pPr>
+    </w:p>
+    <w:p>
+      <w:pPr>
+        <w:rPr>
+          <w:rFonts w:ascii="Arial" w:hAnsi="Arial" w:cs="Arial"/>
+          <w:lang w:val="es-ES"/>
+        </w:rPr>
+      </w:pPr>
+      <w:r>
+        <w:rPr>
+          <w:noProof/>
+        </w:rPr>
+        <w:drawing>
+          <wp:inline distT="0" distB="0" distL="0" distR="0" wp14:anchorId="71CABE79" wp14:editId="0F53E948">
+            <wp:extent cx="5612130" cy="792480"/>
+            <wp:effectExtent l="0" t="0" r="7620" b="7620"/>
+            <wp:docPr id="35" name="Imagen 35"/>
+            <wp:cNvGraphicFramePr>
+              <a:graphicFrameLocks xmlns:a="http://schemas.openxmlformats.org/drawingml/2006/main" noChangeAspect="1"/>
+            </wp:cNvGraphicFramePr>
+            <a:graphic xmlns:a="http://schemas.openxmlformats.org/drawingml/2006/main">
+              <a:graphicData uri="http://schemas.openxmlformats.org/drawingml/2006/picture">
+                <pic:pic xmlns:pic="http://schemas.openxmlformats.org/drawingml/2006/picture">
+                  <pic:nvPicPr>
+                    <pic:cNvPr id="1" name=""/>
+                    <pic:cNvPicPr/>
+                  </pic:nvPicPr>
+                  <pic:blipFill>
+                    <a:blip r:embed="rId37"/>
+                    <a:stretch>
+                      <a:fillRect/>
+                    </a:stretch>
+                  </pic:blipFill>
+                  <pic:spPr>
+                    <a:xfrm>
+                      <a:off x="0" y="0"/>
+                      <a:ext cx="5612130" cy="792480"/>
+                    </a:xfrm>
+                    <a:prstGeom prst="rect">
+                      <a:avLst/>
+                    </a:prstGeom>
+                  </pic:spPr>
+                </pic:pic>
+              </a:graphicData>
+            </a:graphic>
+          </wp:inline>
+        </w:drawing>
+      </w:r>
+    </w:p>
+    <w:p>
+      <w:pPr>
+        <w:rPr>
+          <w:rFonts w:ascii="Arial" w:hAnsi="Arial" w:cs="Arial"/>
+          <w:lang w:val="es-ES"/>
+        </w:rPr>
+      </w:pPr>
+    </w:p>
+    <w:p>
+      <w:pPr>
+        <w:rPr>
+          <w:rFonts w:ascii="Arial" w:hAnsi="Arial" w:cs="Arial"/>
+          <w:lang w:val="es-ES"/>
+        </w:rPr>
+      </w:pPr>
+    </w:p>
+    <w:p>
+      <w:pPr>
+        <w:pStyle w:val="Prrafodelista"/>
+        <w:numPr>
+          <w:ilvl w:val="0"/>
+          <w:numId w:val="2"/>
+        </w:numPr>
+        <w:rPr>
+          <w:rFonts w:ascii="Arial" w:hAnsi="Arial" w:cs="Arial"/>
+          <w:lang w:val="es-ES"/>
+        </w:rPr>
+      </w:pPr>
+      <w:proofErr w:type="spellStart"/>
+      <w:r>
+        <w:rPr>
+          <w:rFonts w:ascii="Arial" w:hAnsi="Arial" w:cs="Arial"/>
+          <w:lang w:val="es-ES"/>
+        </w:rPr>
+        <w:t>Endpoint</w:t>
+      </w:r>
+      <w:proofErr w:type="spellEnd"/>
+      <w:r>
+        <w:rPr>
+          <w:rFonts w:ascii="Arial" w:hAnsi="Arial" w:cs="Arial"/>
+          <w:lang w:val="es-ES"/>
+        </w:rPr>
+        <w:t xml:space="preserve"> </w:t>
+      </w:r>
+      <w:proofErr w:type="spellStart"/>
+      <w:r>
+        <w:rPr>
+          <w:rFonts w:ascii="Arial" w:hAnsi="Arial" w:cs="Arial"/>
+          <w:lang w:val="es-ES"/>
+        </w:rPr>
+        <w:t>Get</w:t>
+      </w:r>
+      <w:proofErr w:type="spellEnd"/>
+      <w:r>
+        <w:rPr>
+          <w:rFonts w:ascii="Arial" w:hAnsi="Arial" w:cs="Arial"/>
+          <w:lang w:val="es-ES"/>
+        </w:rPr>
+        <w:t xml:space="preserve"> Consultar Inve</w:t>
+      </w:r>
+      <w:r>
+        <w:rPr>
+          <w:rFonts w:ascii="Arial" w:hAnsi="Arial" w:cs="Arial"/>
+          <w:lang w:val="es-ES"/>
+        </w:rPr>
+        <w:t>ntario por Producto</w:t>
+      </w:r>
+    </w:p>
+    <w:p>
+      <w:pPr>
+        <w:rPr>
+          <w:rStyle w:val="Hipervnculo"/>
+          <w:rFonts w:ascii="Arial" w:hAnsi="Arial" w:cs="Arial"/>
+          <w:lang w:val="es-ES"/>
+        </w:rPr>
+      </w:pPr>
+      <w:hyperlink r:id="rId38" w:history="1">
+        <w:r>
+          <w:rPr>
+            <w:rStyle w:val="Hipervnculo"/>
+            <w:rFonts w:ascii="Arial" w:hAnsi="Arial" w:cs="Arial"/>
+            <w:lang w:val="es-ES"/>
+          </w:rPr>
+          <w:t>http://localhost:8084/inventario/{idProducto}</w:t>
+        </w:r>
+      </w:hyperlink>
+    </w:p>
+    <w:p>
+      <w:pPr>
+        <w:rPr>
+          <w:rFonts w:ascii="Arial" w:hAnsi="Arial" w:cs="Arial"/>
+          <w:color w:val="000000" w:themeColor="text1"/>
+          <w:lang w:val="es-ES"/>
+        </w:rPr>
+      </w:pPr>
+      <w:r>
+        <w:rPr>
+          <w:rStyle w:val="Hipervnculo"/>
+          <w:rFonts w:ascii="Arial" w:hAnsi="Arial" w:cs="Arial"/>
+          <w:color w:val="000000" w:themeColor="text1"/>
+          <w:u w:val="none"/>
+          <w:lang w:val="es-ES"/>
+        </w:rPr>
+        <w:t>Se envía el id del Producto.</w:t>
+      </w:r>
+    </w:p>
+    <w:p>
+      <w:pPr>
+        <w:rPr>
+          <w:rFonts w:ascii="Arial" w:hAnsi="Arial" w:cs="Arial"/>
+          <w:lang w:val="es-ES"/>
+        </w:rPr>
+      </w:pPr>
+      <w:r>
+        <w:rPr>
+          <w:noProof/>
+        </w:rPr>
+        <w:lastRenderedPageBreak/>
+        <w:drawing>
+          <wp:inline distT="0" distB="0" distL="0" distR="0" wp14:anchorId="7C9F9EA9" wp14:editId="3D4C3DE2">
+            <wp:extent cx="2655147" cy="3291840"/>
+            <wp:effectExtent l="0" t="0" r="0" b="3810"/>
+            <wp:docPr id="26" name="Imagen 26"/>
+            <wp:cNvGraphicFramePr>
+              <a:graphicFrameLocks xmlns:a="http://schemas.openxmlformats.org/drawingml/2006/main" noChangeAspect="1"/>
+            </wp:cNvGraphicFramePr>
+            <a:graphic xmlns:a="http://schemas.openxmlformats.org/drawingml/2006/main">
+              <a:graphicData uri="http://schemas.openxmlformats.org/drawingml/2006/picture">
+                <pic:pic xmlns:pic="http://schemas.openxmlformats.org/drawingml/2006/picture">
+                  <pic:nvPicPr>
+                    <pic:cNvPr id="1" name=""/>
+                    <pic:cNvPicPr/>
+                  </pic:nvPicPr>
+                  <pic:blipFill>
+                    <a:blip r:embed="rId39"/>
+                    <a:stretch>
+                      <a:fillRect/>
+                    </a:stretch>
+                  </pic:blipFill>
+                  <pic:spPr>
+                    <a:xfrm>
+                      <a:off x="0" y="0"/>
+                      <a:ext cx="2664869" cy="3303893"/>
+                    </a:xfrm>
+                    <a:prstGeom prst="rect">
+                      <a:avLst/>
+                    </a:prstGeom>
+                  </pic:spPr>
+                </pic:pic>
+              </a:graphicData>
+            </a:graphic>
+          </wp:inline>
+        </w:drawing>
+      </w:r>
+    </w:p>
+    <w:p>
+      <w:pPr>
+        <w:rPr>
+          <w:rFonts w:ascii="Arial" w:hAnsi="Arial" w:cs="Arial"/>
+          <w:lang w:val="es-ES"/>
+        </w:rPr>
+      </w:pPr>
+    </w:p>
+    <w:p>
+      <w:pPr>
+        <w:rPr>
+          <w:rFonts w:ascii="Arial" w:hAnsi="Arial" w:cs="Arial"/>
+          <w:lang w:val="es-ES"/>
+        </w:rPr>
+      </w:pPr>
+      <w:r>
+        <w:rPr>
+          <w:noProof/>
+        </w:rPr>
+        <w:drawing>
+          <wp:inline distT="0" distB="0" distL="0" distR="0" wp14:anchorId="445FEE72" wp14:editId="2F4B5A77">
+            <wp:extent cx="3333750" cy="457200"/>
+            <wp:effectExtent l="0" t="0" r="0" b="0"/>
+            <wp:docPr id="25" name="Imagen 25"/>
+            <wp:cNvGraphicFramePr>
+              <a:graphicFrameLocks xmlns:a="http://schemas.openxmlformats.org/drawingml/2006/main" noChangeAspect="1"/>
+            </wp:cNvGraphicFramePr>
+            <a:graphic xmlns:a="http://schemas.openxmlformats.org/drawingml/2006/main">
+              <a:graphicData uri="http://schemas.openxmlformats.org/drawingml/2006/picture">
+                <pic:pic xmlns:pic="http://schemas.openxmlformats.org/drawingml/2006/picture">
+                  <pic:nvPicPr>
+                    <pic:cNvPr id="1" name=""/>
+                    <pic:cNvPicPr/>
+                  </pic:nvPicPr>
+                  <pic:blipFill>
+                    <a:blip r:embed="rId40"/>
+                    <a:stretch>
+                      <a:fillRect/>
+                    </a:stretch>
+                  </pic:blipFill>
+                  <pic:spPr>
+                    <a:xfrm>
+                      <a:off x="0" y="0"/>
+                      <a:ext cx="3333750" cy="457200"/>
+                    </a:xfrm>
+                    <a:prstGeom prst="rect">
+                      <a:avLst/>
+                    </a:prstGeom>
+                  </pic:spPr>
+                </pic:pic>
+              </a:graphicData>
+            </a:graphic>
+          </wp:inline>
+        </w:drawing>
+      </w:r>
+    </w:p>
+    <w:p>
+      <w:pPr>
+        <w:rPr>
+          <w:rFonts w:ascii="Arial" w:hAnsi="Arial" w:cs="Arial"/>
+          <w:lang w:val="es-ES"/>
+        </w:rPr>
+      </w:pPr>
+    </w:p>
+    <w:p>
+      <w:pPr>
+        <w:rPr>
+          <w:rFonts w:ascii="Arial" w:hAnsi="Arial" w:cs="Arial"/>
+          <w:lang w:val="es-ES"/>
+        </w:rPr>
+      </w:pPr>
+      <w:r>
+        <w:rPr>
+          <w:noProof/>
+        </w:rPr>
+        <w:drawing>
+          <wp:inline distT="0" distB="0" distL="0" distR="0" wp14:anchorId="38C8DA80" wp14:editId="70A24A52">
+            <wp:extent cx="5612130" cy="744855"/>
+            <wp:effectExtent l="0" t="0" r="7620" b="0"/>
+            <wp:docPr id="27" name="Imagen 27"/>
+            <wp:cNvGraphicFramePr>
+              <a:graphicFrameLocks xmlns:a="http://schemas.openxmlformats.org/drawingml/2006/main" noChangeAspect="1"/>
+            </wp:cNvGraphicFramePr>
+            <a:graphic xmlns:a="http://schemas.openxmlformats.org/drawingml/2006/main">
+              <a:graphicData uri="http://schemas.openxmlformats.org/drawingml/2006/picture">
+                <pic:pic xmlns:pic="http://schemas.openxmlformats.org/drawingml/2006/picture">
+                  <pic:nvPicPr>
+                    <pic:cNvPr id="1" name=""/>
+                    <pic:cNvPicPr/>
+                  </pic:nvPicPr>
+                  <pic:blipFill>
+                    <a:blip r:embed="rId41"/>
+                    <a:stretch>
+                      <a:fillRect/>
+                    </a:stretch>
+                  </pic:blipFill>
+                  <pic:spPr>
+                    <a:xfrm>
+                      <a:off x="0" y="0"/>
+                      <a:ext cx="5612130" cy="744855"/>
+                    </a:xfrm>
+                    <a:prstGeom prst="rect">
+                      <a:avLst/>
+                    </a:prstGeom>
+                  </pic:spPr>
+                </pic:pic>
+              </a:graphicData>
+            </a:graphic>
+          </wp:inline>
+        </w:drawing>
+      </w:r>
+    </w:p>
+    <w:p>
+      <w:pPr>
+        <w:rPr>
+          <w:rFonts w:ascii="Arial" w:hAnsi="Arial" w:cs="Arial"/>
+          <w:lang w:val="es-ES"/>
+        </w:rPr>
+      </w:pPr>
+      <w:r>
+        <w:rPr>
+          <w:rFonts w:ascii="Arial" w:hAnsi="Arial" w:cs="Arial"/>
+          <w:lang w:val="es-ES"/>
+        </w:rPr>
+        <w:t xml:space="preserve">En caso de no existir información de producto con el ID enviado, se generan las siguientes respuestas en </w:t>
+      </w:r>
+      <w:proofErr w:type="spellStart"/>
+      <w:r>
+        <w:rPr>
+          <w:rFonts w:ascii="Arial" w:hAnsi="Arial" w:cs="Arial"/>
+          <w:lang w:val="es-ES"/>
+        </w:rPr>
+        <w:t>Logs</w:t>
+      </w:r>
+      <w:proofErr w:type="spellEnd"/>
+      <w:r>
+        <w:rPr>
+          <w:rFonts w:ascii="Arial" w:hAnsi="Arial" w:cs="Arial"/>
+          <w:lang w:val="es-ES"/>
+        </w:rPr>
+        <w:t xml:space="preserve"> y </w:t>
+      </w:r>
+      <w:proofErr w:type="spellStart"/>
+      <w:r>
+        <w:rPr>
+          <w:rFonts w:ascii="Arial" w:hAnsi="Arial" w:cs="Arial"/>
+          <w:lang w:val="es-ES"/>
+        </w:rPr>
+        <w:t>Postman</w:t>
+      </w:r>
+      <w:proofErr w:type="spellEnd"/>
+      <w:r>
+        <w:rPr>
+          <w:rFonts w:ascii="Arial" w:hAnsi="Arial" w:cs="Arial"/>
+          <w:lang w:val="es-ES"/>
+        </w:rPr>
+        <w:t>.</w:t>
+      </w:r>
+    </w:p>
+    <w:p>
+      <w:pPr>
+        <w:rPr>
+          <w:rFonts w:ascii="Arial" w:hAnsi="Arial" w:cs="Arial"/>
+          <w:lang w:val="es-ES"/>
+        </w:rPr>
+      </w:pPr>
+      <w:r>
+        <w:rPr>
+          <w:noProof/>
+        </w:rPr>
+        <w:drawing>
+          <wp:inline distT="0" distB="0" distL="0" distR="0" wp14:anchorId="3C7E5CB1" wp14:editId="3D2719BC">
+            <wp:extent cx="1916265" cy="2164670"/>
+            <wp:effectExtent l="0" t="0" r="8255" b="7620"/>
+            <wp:docPr id="36" name="Imagen 36"/>
+            <wp:cNvGraphicFramePr>
+              <a:graphicFrameLocks xmlns:a="http://schemas.openxmlformats.org/drawingml/2006/main" noChangeAspect="1"/>
+            </wp:cNvGraphicFramePr>
+            <a:graphic xmlns:a="http://schemas.openxmlformats.org/drawingml/2006/main">
+              <a:graphicData uri="http://schemas.openxmlformats.org/drawingml/2006/picture">
+                <pic:pic xmlns:pic="http://schemas.openxmlformats.org/drawingml/2006/picture">
+                  <pic:nvPicPr>
+                    <pic:cNvPr id="1" name=""/>
+                    <pic:cNvPicPr/>
+                  </pic:nvPicPr>
+                  <pic:blipFill>
+                    <a:blip r:embed="rId42"/>
+                    <a:stretch>
+                      <a:fillRect/>
+                    </a:stretch>
+                  </pic:blipFill>
+                  <pic:spPr>
+                    <a:xfrm>
+                      <a:off x="0" y="0"/>
+                      <a:ext cx="1926830" cy="2176604"/>
+                    </a:xfrm>
+                    <a:prstGeom prst="rect">
+                      <a:avLst/>
+                    </a:prstGeom>
+                  </pic:spPr>
+                </pic:pic>
+              </a:graphicData>
+            </a:graphic>
+          </wp:inline>
+        </w:drawing>
+      </w:r>
+    </w:p>
+    <w:p>
+      <w:pPr>
+        <w:rPr>
+          <w:rFonts w:ascii="Arial" w:hAnsi="Arial" w:cs="Arial"/>
+          <w:lang w:val="es-ES"/>
+        </w:rPr>
+      </w:pPr>
+      <w:r>
+        <w:rPr>
+          <w:noProof/>
+        </w:rPr>
+        <w:lastRenderedPageBreak/>
+        <w:drawing>
+          <wp:inline distT="0" distB="0" distL="0" distR="0" wp14:anchorId="01674564" wp14:editId="647EECAA">
+            <wp:extent cx="5612130" cy="655320"/>
+            <wp:effectExtent l="0" t="0" r="7620" b="0"/>
+            <wp:docPr id="37" name="Imagen 37"/>
+            <wp:cNvGraphicFramePr>
+              <a:graphicFrameLocks xmlns:a="http://schemas.openxmlformats.org/drawingml/2006/main" noChangeAspect="1"/>
+            </wp:cNvGraphicFramePr>
+            <a:graphic xmlns:a="http://schemas.openxmlformats.org/drawingml/2006/main">
+              <a:graphicData uri="http://schemas.openxmlformats.org/drawingml/2006/picture">
+                <pic:pic xmlns:pic="http://schemas.openxmlformats.org/drawingml/2006/picture">
+                  <pic:nvPicPr>
+                    <pic:cNvPr id="1" name=""/>
+                    <pic:cNvPicPr/>
+                  </pic:nvPicPr>
+                  <pic:blipFill>
+                    <a:blip r:embed="rId43"/>
+                    <a:stretch>
+                      <a:fillRect/>
+                    </a:stretch>
+                  </pic:blipFill>
+                  <pic:spPr>
+                    <a:xfrm>
+                      <a:off x="0" y="0"/>
+                      <a:ext cx="5612130" cy="655320"/>
+                    </a:xfrm>
+                    <a:prstGeom prst="rect">
+                      <a:avLst/>
+                    </a:prstGeom>
+                  </pic:spPr>
+                </pic:pic>
+              </a:graphicData>
+            </a:graphic>
+          </wp:inline>
+        </w:drawing>
+      </w:r>
+    </w:p>
+    <w:p>
+      <w:pPr>
+        <w:rPr>
+          <w:rFonts w:ascii="Arial" w:hAnsi="Arial" w:cs="Arial"/>
+          <w:lang w:val="es-ES"/>
+        </w:rPr>
+      </w:pPr>
+    </w:p>
+    <w:p>
+      <w:pPr>
+        <w:rPr>
+          <w:rFonts w:ascii="Arial" w:hAnsi="Arial" w:cs="Arial"/>
+          <w:lang w:val="es-ES"/>
+        </w:rPr>
+      </w:pPr>
+    </w:p>
+    <w:p>
+      <w:pPr>
+        <w:rPr>
+          <w:rFonts w:ascii="Arial" w:hAnsi="Arial" w:cs="Arial"/>
+          <w:lang w:val="es-ES"/>
+        </w:rPr>
+      </w:pPr>
+    </w:p>
+    <w:p>
+      <w:pPr>
+        <w:pStyle w:val="Prrafodelista"/>
+        <w:numPr>
+          <w:ilvl w:val="0"/>
+          <w:numId w:val="2"/>
+        </w:numPr>
+        <w:rPr>
+          <w:rFonts w:ascii="Arial" w:hAnsi="Arial" w:cs="Arial"/>
+          <w:lang w:val="es-ES"/>
+        </w:rPr>
+      </w:pPr>
+      <w:r>
+        <w:rPr>
+          <w:rFonts w:ascii="Arial" w:hAnsi="Arial" w:cs="Arial"/>
+          <w:lang w:val="es-ES"/>
+        </w:rPr>
+        <w:t xml:space="preserve">Autenticación </w:t>
+      </w:r>
+      <w:r>
+        <w:rPr>
+          <w:rFonts w:ascii="Arial" w:hAnsi="Arial" w:cs="Arial"/>
+          <w:lang w:val="es-ES"/>
+        </w:rPr>
+        <w:t>básica</w:t>
+      </w:r>
+    </w:p>
+    <w:p>
+      <w:pPr>
+        <w:rPr>
+          <w:rFonts w:ascii="Arial" w:hAnsi="Arial" w:cs="Arial"/>
+          <w:lang w:val="es-ES"/>
+        </w:rPr>
+      </w:pPr>
+      <w:r>
+        <w:rPr>
+          <w:rFonts w:ascii="Arial" w:hAnsi="Arial" w:cs="Arial"/>
+          <w:lang w:val="es-ES"/>
+        </w:rPr>
+        <w:t xml:space="preserve">Se </w:t>
+      </w:r>
+      <w:r>
+        <w:rPr>
+          <w:rFonts w:ascii="Arial" w:hAnsi="Arial" w:cs="Arial"/>
+          <w:lang w:val="es-ES"/>
+        </w:rPr>
+        <w:t xml:space="preserve">validan </w:t>
+      </w:r>
+      <w:r>
+        <w:rPr>
+          <w:rFonts w:ascii="Arial" w:hAnsi="Arial" w:cs="Arial"/>
+          <w:lang w:val="es-ES"/>
+        </w:rPr>
+        <w:t xml:space="preserve">los servicios </w:t>
+      </w:r>
+      <w:r>
+        <w:rPr>
+          <w:rFonts w:ascii="Arial" w:hAnsi="Arial" w:cs="Arial"/>
+          <w:lang w:val="es-ES"/>
+        </w:rPr>
+        <w:t>agregando autenticación básica:</w:t>
+      </w:r>
+    </w:p>
+    <w:p>
+      <w:pPr>
+        <w:rPr>
+          <w:rFonts w:ascii="Arial" w:hAnsi="Arial" w:cs="Arial"/>
+          <w:lang w:val="es-ES"/>
+        </w:rPr>
+      </w:pPr>
+      <w:r>
+        <w:rPr>
+          <w:noProof/>
+        </w:rPr>
+        <w:drawing>
+          <wp:inline distT="0" distB="0" distL="0" distR="0" wp14:anchorId="6250FF0D" wp14:editId="24EC7B42">
+            <wp:extent cx="3124863" cy="1919892"/>
+            <wp:effectExtent l="0" t="0" r="0" b="4445"/>
+            <wp:docPr id="10" name="Imagen 10"/>
+            <wp:cNvGraphicFramePr>
+              <a:graphicFrameLocks xmlns:a="http://schemas.openxmlformats.org/drawingml/2006/main" noChangeAspect="1"/>
+            </wp:cNvGraphicFramePr>
+            <a:graphic xmlns:a="http://schemas.openxmlformats.org/drawingml/2006/main">
+              <a:graphicData uri="http://schemas.openxmlformats.org/drawingml/2006/picture">
+                <pic:pic xmlns:pic="http://schemas.openxmlformats.org/drawingml/2006/picture">
+                  <pic:nvPicPr>
+                    <pic:cNvPr id="1" name=""/>
+                    <pic:cNvPicPr/>
+                  </pic:nvPicPr>
+                  <pic:blipFill>
+                    <a:blip r:embed="rId44"/>
+                    <a:stretch>
+                      <a:fillRect/>
+                    </a:stretch>
+                  </pic:blipFill>
+                  <pic:spPr>
+                    <a:xfrm>
+                      <a:off x="0" y="0"/>
+                      <a:ext cx="3140557" cy="1929534"/>
+                    </a:xfrm>
+                    <a:prstGeom prst="rect">
+                      <a:avLst/>
+                    </a:prstGeom>
+                  </pic:spPr>
+                </pic:pic>
+              </a:graphicData>
+            </a:graphic>
+          </wp:inline>
+        </w:drawing>
+      </w:r>
+    </w:p>
+    <w:p>
+      <w:pPr>
+        <w:rPr>
+          <w:rFonts w:ascii="Arial" w:hAnsi="Arial" w:cs="Arial"/>
+          <w:lang w:val="es-ES"/>
+        </w:rPr>
+      </w:pPr>
+      <w:r>
+        <w:rPr>
+          <w:noProof/>
+        </w:rPr>
+        <w:drawing>
+          <wp:inline distT="0" distB="0" distL="0" distR="0" wp14:anchorId="1BC33574" wp14:editId="57BA5570">
+            <wp:extent cx="2295525" cy="1628775"/>
+            <wp:effectExtent l="0" t="0" r="9525" b="9525"/>
+            <wp:docPr id="22" name="Imagen 22"/>
+            <wp:cNvGraphicFramePr>
+              <a:graphicFrameLocks xmlns:a="http://schemas.openxmlformats.org/drawingml/2006/main" noChangeAspect="1"/>
+            </wp:cNvGraphicFramePr>
+            <a:graphic xmlns:a="http://schemas.openxmlformats.org/drawingml/2006/main">
+              <a:graphicData uri="http://schemas.openxmlformats.org/drawingml/2006/picture">
+                <pic:pic xmlns:pic="http://schemas.openxmlformats.org/drawingml/2006/picture">
+                  <pic:nvPicPr>
+                    <pic:cNvPr id="1" name=""/>
+                    <pic:cNvPicPr/>
+                  </pic:nvPicPr>
+                  <pic:blipFill>
+                    <a:blip r:embed="rId45"/>
+                    <a:stretch>
+                      <a:fillRect/>
+                    </a:stretch>
+                  </pic:blipFill>
+                  <pic:spPr>
+                    <a:xfrm>
+                      <a:off x="0" y="0"/>
                       <a:ext cx="2295525" cy="1628775"/>
                     </a:xfrm>
                     <a:prstGeom prst="rect">
@@ -2345,20 +3210,91 @@
           <w:lang w:val="es-ES"/>
         </w:rPr>
       </w:pPr>
-    </w:p>
-    <w:p>
-      <w:pPr>
-        <w:rPr>
-          <w:rFonts w:ascii="Arial" w:hAnsi="Arial" w:cs="Arial"/>
-          <w:lang w:val="es-ES"/>
-        </w:rPr>
-      </w:pPr>
       <w:r>
         <w:rPr>
           <w:rFonts w:ascii="Arial" w:hAnsi="Arial" w:cs="Arial"/>
           <w:lang w:val="es-ES"/>
         </w:rPr>
         <w:t>Prueba realizada en este caso con el método de crear producto.</w:t>
+      </w:r>
+    </w:p>
+    <w:p>
+      <w:pPr>
+        <w:rPr>
+          <w:rFonts w:ascii="Arial" w:hAnsi="Arial" w:cs="Arial"/>
+          <w:lang w:val="es-ES"/>
+        </w:rPr>
+      </w:pPr>
+      <w:r>
+        <w:rPr>
+          <w:rFonts w:ascii="Arial" w:hAnsi="Arial" w:cs="Arial"/>
+          <w:lang w:val="es-ES"/>
+        </w:rPr>
+        <w:t xml:space="preserve">En caso de que no se utilice credenciales correctas ni la autenticación debida, se genera la siguiente respuesta en </w:t>
+      </w:r>
+      <w:proofErr w:type="spellStart"/>
+      <w:r>
+        <w:rPr>
+          <w:rFonts w:ascii="Arial" w:hAnsi="Arial" w:cs="Arial"/>
+          <w:lang w:val="es-ES"/>
+        </w:rPr>
+        <w:t>logs</w:t>
+      </w:r>
+      <w:proofErr w:type="spellEnd"/>
+      <w:r>
+        <w:rPr>
+          <w:rFonts w:ascii="Arial" w:hAnsi="Arial" w:cs="Arial"/>
+          <w:lang w:val="es-ES"/>
+        </w:rPr>
+        <w:t>.</w:t>
+      </w:r>
+    </w:p>
+    <w:p>
+      <w:pPr>
+        <w:rPr>
+          <w:rFonts w:ascii="Arial" w:hAnsi="Arial" w:cs="Arial"/>
+          <w:lang w:val="es-ES"/>
+        </w:rPr>
+      </w:pPr>
+      <w:r>
+        <w:rPr>
+          <w:noProof/>
+        </w:rPr>
+        <w:drawing>
+          <wp:inline distT="0" distB="0" distL="0" distR="0" wp14:anchorId="1A736ABC" wp14:editId="54B6E4B0">
+            <wp:extent cx="5612130" cy="346710"/>
+            <wp:effectExtent l="0" t="0" r="7620" b="0"/>
+            <wp:docPr id="38" name="Imagen 38"/>
+            <wp:cNvGraphicFramePr>
+              <a:graphicFrameLocks xmlns:a="http://schemas.openxmlformats.org/drawingml/2006/main" noChangeAspect="1"/>
+            </wp:cNvGraphicFramePr>
+            <a:graphic xmlns:a="http://schemas.openxmlformats.org/drawingml/2006/main">
+              <a:graphicData uri="http://schemas.openxmlformats.org/drawingml/2006/picture">
+                <pic:pic xmlns:pic="http://schemas.openxmlformats.org/drawingml/2006/picture">
+                  <pic:nvPicPr>
+                    <pic:cNvPr id="1" name=""/>
+                    <pic:cNvPicPr/>
+                  </pic:nvPicPr>
+                  <pic:blipFill>
+                    <a:blip r:embed="rId46"/>
+                    <a:stretch>
+                      <a:fillRect/>
+                    </a:stretch>
+                  </pic:blipFill>
+                  <pic:spPr>
+                    <a:xfrm>
+                      <a:off x="0" y="0"/>
+                      <a:ext cx="5612130" cy="346710"/>
+                    </a:xfrm>
+                    <a:prstGeom prst="rect">
+                      <a:avLst/>
+                    </a:prstGeom>
+                  </pic:spPr>
+                </pic:pic>
+              </a:graphicData>
+            </a:graphic>
+          </wp:inline>
+        </w:drawing>
       </w:r>
       <w:bookmarkStart w:id="0" w:name="_GoBack"/>
       <w:bookmarkEnd w:id="0"/>

</xml_diff>